<commit_message>
edit chat download button to handel multiple lines
</commit_message>
<xml_diff>
--- a/backend/open_webui/static/templates/Vorlage Kandidatenprofil_Farina.docx
+++ b/backend/open_webui/static/templates/Vorlage Kandidatenprofil_Farina.docx
@@ -6,8 +6,9 @@
       <w:pPr>
         <w:rPr>
           <w:rFonts w:ascii="Arial" w:hAnsi="Arial" w:cs="Arial"/>
-          <w:sz w:val="2"/>
-          <w:szCs w:val="2"/>
+          <w:noProof/>
+          <w:sz w:val="20"/>
+          <w:szCs w:val="20"/>
         </w:rPr>
       </w:pPr>
       <w:bookmarkStart w:id="0" w:name="_TOCRange"/>
@@ -252,282 +253,13 @@
         <w:rPr>
           <w:rFonts w:ascii="Arial" w:hAnsi="Arial" w:cs="Arial"/>
           <w:noProof/>
+          <w:sz w:val="20"/>
+          <w:szCs w:val="20"/>
         </w:rPr>
         <mc:AlternateContent>
           <mc:Choice Requires="wps">
             <w:drawing>
-              <wp:anchor distT="152400" distB="152400" distL="152400" distR="152400" simplePos="0" relativeHeight="251655680" behindDoc="0" locked="0" layoutInCell="1" allowOverlap="1" wp14:anchorId="1C75A051" wp14:editId="54FF8504">
-                <wp:simplePos x="0" y="0"/>
-                <wp:positionH relativeFrom="page">
-                  <wp:posOffset>866775</wp:posOffset>
-                </wp:positionH>
-                <wp:positionV relativeFrom="page">
-                  <wp:posOffset>6294120</wp:posOffset>
-                </wp:positionV>
-                <wp:extent cx="5417185" cy="2074545"/>
-                <wp:effectExtent l="0" t="0" r="0" b="0"/>
-                <wp:wrapTopAndBottom/>
-                <wp:docPr id="1073741828" name="officeArt object"/>
-                <wp:cNvGraphicFramePr>
-                  <a:graphicFrameLocks xmlns:a="http://schemas.openxmlformats.org/drawingml/2006/main"/>
-                </wp:cNvGraphicFramePr>
-                <a:graphic xmlns:a="http://schemas.openxmlformats.org/drawingml/2006/main">
-                  <a:graphicData uri="http://schemas.microsoft.com/office/word/2010/wordprocessingShape">
-                    <wps:wsp>
-                      <wps:cNvSpPr>
-                        <a:spLocks/>
-                      </wps:cNvSpPr>
-                      <wps:spPr>
-                        <a:xfrm>
-                          <a:off x="0" y="0"/>
-                          <a:ext cx="5417185" cy="2074545"/>
-                        </a:xfrm>
-                        <a:prstGeom prst="rect">
-                          <a:avLst/>
-                        </a:prstGeom>
-                        <a:noFill/>
-                        <a:ln w="12700" cap="flat">
-                          <a:noFill/>
-                          <a:miter lim="400000"/>
-                        </a:ln>
-                        <a:effectLst/>
-                      </wps:spPr>
-                      <wps:txbx>
-                        <w:txbxContent>
-                          <w:p>
-                            <w:pPr>
-                              <w:pStyle w:val="Haupttext"/>
-                              <w:jc w:val="center"/>
-                              <w:rPr>
-                                <w:rFonts w:ascii="Arial" w:hAnsi="Arial" w:cs="Arial"/>
-                                <w:color w:val="7F7F7F"/>
-                                <w:sz w:val="24"/>
-                                <w:szCs w:val="24"/>
-                              </w:rPr>
-                            </w:pPr>
-                            <w:r>
-                              <w:rPr>
-                                <w:rFonts w:ascii="Arial" w:hAnsi="Arial" w:cs="Arial"/>
-                                <w:color w:val="7F7F7F"/>
-                                <w:sz w:val="24"/>
-                                <w:szCs w:val="24"/>
-                              </w:rPr>
-                              <w:t xml:space="preserve">Unternehmen: </w:t>
-                            </w:r>
-                            <w:r>
-                              <w:rPr>
-                                <w:rFonts w:ascii="Arial" w:hAnsi="Arial" w:cs="Arial"/>
-                                <w:color w:val="7F7F7F"/>
-                                <w:sz w:val="24"/>
-                                <w:szCs w:val="24"/>
-                                <w:highlight w:val="green"/>
-                              </w:rPr>
-                              <w:t>XXXX</w:t>
-                            </w:r>
-                          </w:p>
-                          <w:p>
-                            <w:pPr>
-                              <w:pStyle w:val="Haupttext"/>
-                              <w:jc w:val="center"/>
-                              <w:rPr>
-                                <w:rFonts w:ascii="Arial" w:hAnsi="Arial" w:cs="Arial"/>
-                                <w:color w:val="7F7F7F"/>
-                                <w:sz w:val="24"/>
-                                <w:szCs w:val="24"/>
-                              </w:rPr>
-                            </w:pPr>
-                          </w:p>
-                          <w:p>
-                            <w:pPr>
-                              <w:pStyle w:val="Haupttext"/>
-                              <w:jc w:val="center"/>
-                              <w:rPr>
-                                <w:rFonts w:ascii="Arial" w:hAnsi="Arial" w:cs="Arial"/>
-                                <w:color w:val="7F7F7F"/>
-                                <w:sz w:val="24"/>
-                                <w:szCs w:val="24"/>
-                              </w:rPr>
-                            </w:pPr>
-                            <w:r>
-                              <w:rPr>
-                                <w:rFonts w:ascii="Arial" w:hAnsi="Arial" w:cs="Arial"/>
-                                <w:color w:val="7F7F7F"/>
-                                <w:sz w:val="24"/>
-                                <w:szCs w:val="24"/>
-                              </w:rPr>
-                              <w:t xml:space="preserve">Position: </w:t>
-                            </w:r>
-                            <w:r>
-                              <w:rPr>
-                                <w:rFonts w:ascii="Arial" w:hAnsi="Arial" w:cs="Arial"/>
-                                <w:color w:val="7F7F7F"/>
-                                <w:sz w:val="24"/>
-                                <w:szCs w:val="24"/>
-                                <w:highlight w:val="green"/>
-                              </w:rPr>
-                              <w:t>XXX</w:t>
-                            </w:r>
-                            <w:r>
-                              <w:rPr>
-                                <w:rFonts w:ascii="Arial" w:hAnsi="Arial" w:cs="Arial"/>
-                                <w:color w:val="7F7F7F"/>
-                                <w:sz w:val="24"/>
-                                <w:szCs w:val="24"/>
-                              </w:rPr>
-                              <w:t xml:space="preserve"> (m/w/d) </w:t>
-                            </w:r>
-                          </w:p>
-                          <w:p>
-                            <w:pPr>
-                              <w:pStyle w:val="Haupttext"/>
-                              <w:jc w:val="center"/>
-                              <w:rPr>
-                                <w:rFonts w:ascii="Arial" w:hAnsi="Arial" w:cs="Arial"/>
-                                <w:color w:val="7F7F7F"/>
-                                <w:sz w:val="24"/>
-                                <w:szCs w:val="24"/>
-                              </w:rPr>
-                            </w:pPr>
-                          </w:p>
-                          <w:p/>
-                        </w:txbxContent>
-                      </wps:txbx>
-                      <wps:bodyPr wrap="square" lIns="50800" tIns="50800" rIns="50800" bIns="50800" numCol="1" anchor="t">
-                        <a:noAutofit/>
-                      </wps:bodyPr>
-                    </wps:wsp>
-                  </a:graphicData>
-                </a:graphic>
-                <wp14:sizeRelH relativeFrom="page">
-                  <wp14:pctWidth>0</wp14:pctWidth>
-                </wp14:sizeRelH>
-                <wp14:sizeRelV relativeFrom="page">
-                  <wp14:pctHeight>0</wp14:pctHeight>
-                </wp14:sizeRelV>
-              </wp:anchor>
-            </w:drawing>
-          </mc:Choice>
-          <mc:Fallback>
-            <w:pict>
-              <v:rect w14:anchorId="1C75A051" id="_x0000_s1027" style="position:absolute;left:0;text-align:left;margin-left:68.25pt;margin-top:495.6pt;width:426.55pt;height:163.35pt;z-index:251655680;visibility:visible;mso-wrap-style:square;mso-width-percent:0;mso-height-percent:0;mso-wrap-distance-left:12pt;mso-wrap-distance-top:12pt;mso-wrap-distance-right:12pt;mso-wrap-distance-bottom:12pt;mso-position-horizontal:absolute;mso-position-horizontal-relative:page;mso-position-vertical:absolute;mso-position-vertical-relative:page;mso-width-percent:0;mso-height-percent:0;mso-width-relative:page;mso-height-relative:page;v-text-anchor:top" o:gfxdata="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" filled="f" stroked="f" strokeweight="1pt">
-                <v:stroke miterlimit="4"/>
-                <v:textbox inset="4pt,4pt,4pt,4pt">
-                  <w:txbxContent>
-                    <w:p>
-                      <w:pPr>
-                        <w:pStyle w:val="Haupttext"/>
-                        <w:jc w:val="center"/>
-                        <w:rPr>
-                          <w:rFonts w:ascii="Arial" w:hAnsi="Arial" w:cs="Arial"/>
-                          <w:color w:val="7F7F7F"/>
-                          <w:sz w:val="24"/>
-                          <w:szCs w:val="24"/>
-                        </w:rPr>
-                      </w:pPr>
-                      <w:r>
-                        <w:rPr>
-                          <w:rFonts w:ascii="Arial" w:hAnsi="Arial" w:cs="Arial"/>
-                          <w:color w:val="7F7F7F"/>
-                          <w:sz w:val="24"/>
-                          <w:szCs w:val="24"/>
-                        </w:rPr>
-                        <w:t xml:space="preserve">Unternehmen: </w:t>
-                      </w:r>
-                      <w:r>
-                        <w:rPr>
-                          <w:rFonts w:ascii="Arial" w:hAnsi="Arial" w:cs="Arial"/>
-                          <w:color w:val="7F7F7F"/>
-                          <w:sz w:val="24"/>
-                          <w:szCs w:val="24"/>
-                          <w:highlight w:val="green"/>
-                        </w:rPr>
-                        <w:t>XXXX</w:t>
-                      </w:r>
-                    </w:p>
-                    <w:p>
-                      <w:pPr>
-                        <w:pStyle w:val="Haupttext"/>
-                        <w:jc w:val="center"/>
-                        <w:rPr>
-                          <w:rFonts w:ascii="Arial" w:hAnsi="Arial" w:cs="Arial"/>
-                          <w:color w:val="7F7F7F"/>
-                          <w:sz w:val="24"/>
-                          <w:szCs w:val="24"/>
-                        </w:rPr>
-                      </w:pPr>
-                    </w:p>
-                    <w:p>
-                      <w:pPr>
-                        <w:pStyle w:val="Haupttext"/>
-                        <w:jc w:val="center"/>
-                        <w:rPr>
-                          <w:rFonts w:ascii="Arial" w:hAnsi="Arial" w:cs="Arial"/>
-                          <w:color w:val="7F7F7F"/>
-                          <w:sz w:val="24"/>
-                          <w:szCs w:val="24"/>
-                        </w:rPr>
-                      </w:pPr>
-                      <w:r>
-                        <w:rPr>
-                          <w:rFonts w:ascii="Arial" w:hAnsi="Arial" w:cs="Arial"/>
-                          <w:color w:val="7F7F7F"/>
-                          <w:sz w:val="24"/>
-                          <w:szCs w:val="24"/>
-                        </w:rPr>
-                        <w:t xml:space="preserve">Position: </w:t>
-                      </w:r>
-                      <w:r>
-                        <w:rPr>
-                          <w:rFonts w:ascii="Arial" w:hAnsi="Arial" w:cs="Arial"/>
-                          <w:color w:val="7F7F7F"/>
-                          <w:sz w:val="24"/>
-                          <w:szCs w:val="24"/>
-                          <w:highlight w:val="green"/>
-                        </w:rPr>
-                        <w:t>XXX</w:t>
-                      </w:r>
-                      <w:r>
-                        <w:rPr>
-                          <w:rFonts w:ascii="Arial" w:hAnsi="Arial" w:cs="Arial"/>
-                          <w:color w:val="7F7F7F"/>
-                          <w:sz w:val="24"/>
-                          <w:szCs w:val="24"/>
-                        </w:rPr>
-                        <w:t xml:space="preserve"> (m/w/d) </w:t>
-                      </w:r>
-                    </w:p>
-                    <w:p>
-                      <w:pPr>
-                        <w:pStyle w:val="Haupttext"/>
-                        <w:jc w:val="center"/>
-                        <w:rPr>
-                          <w:rFonts w:ascii="Arial" w:hAnsi="Arial" w:cs="Arial"/>
-                          <w:color w:val="7F7F7F"/>
-                          <w:sz w:val="24"/>
-                          <w:szCs w:val="24"/>
-                        </w:rPr>
-                      </w:pPr>
-                    </w:p>
-                    <w:p/>
-                  </w:txbxContent>
-                </v:textbox>
-                <w10:wrap type="topAndBottom" anchorx="page" anchory="page"/>
-              </v:rect>
-            </w:pict>
-          </mc:Fallback>
-        </mc:AlternateContent>
-      </w:r>
-      <w:r>
-        <w:rPr>
-          <w:rFonts w:ascii="Arial" w:hAnsi="Arial" w:cs="Arial"/>
-          <w:noProof/>
-          <w:sz w:val="20"/>
-          <w:szCs w:val="20"/>
-        </w:rPr>
-        <mc:AlternateContent>
-          <mc:Choice Requires="wps">
-            <w:drawing>
-              <wp:anchor distT="152400" distB="152400" distL="152400" distR="152400" simplePos="0" relativeHeight="251657728" behindDoc="0" locked="0" layoutInCell="1" allowOverlap="1" wp14:anchorId="4C7B9DA7" wp14:editId="3D5BDF3E">
+              <wp:anchor distT="152400" distB="152400" distL="152400" distR="152400" simplePos="0" relativeHeight="251657728" behindDoc="0" locked="0" layoutInCell="1" allowOverlap="1" wp14:anchorId="4C7B9DA7" wp14:editId="4FC48FA8">
                 <wp:simplePos x="0" y="0"/>
                 <wp:positionH relativeFrom="page">
                   <wp:posOffset>-27305</wp:posOffset>
@@ -610,7 +342,7 @@
           </mc:Choice>
           <mc:Fallback>
             <w:pict>
-              <v:rect w14:anchorId="4C7B9DA7" id="Rectangle 8" o:spid="_x0000_s1028" style="position:absolute;left:0;text-align:left;margin-left:-2.15pt;margin-top:199.45pt;width:600.15pt;height:104.85pt;z-index:251657728;visibility:visible;mso-wrap-style:square;mso-width-percent:0;mso-height-percent:0;mso-wrap-distance-left:12pt;mso-wrap-distance-top:12pt;mso-wrap-distance-right:12pt;mso-wrap-distance-bottom:12pt;mso-position-horizontal:absolute;mso-position-horizontal-relative:page;mso-position-vertical:absolute;mso-position-vertical-relative:page;mso-width-percent:0;mso-height-percent:0;mso-width-relative:page;mso-height-relative:page;v-text-anchor:middle" o:gfxdata="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" strokecolor="#7f7f7f" strokeweight="1pt">
+              <v:rect w14:anchorId="4C7B9DA7" id="Rectangle 8" o:spid="_x0000_s1027" style="position:absolute;left:0;text-align:left;margin-left:-2.15pt;margin-top:199.45pt;width:600.15pt;height:104.85pt;z-index:251657728;visibility:visible;mso-wrap-style:square;mso-width-percent:0;mso-height-percent:0;mso-wrap-distance-left:12pt;mso-wrap-distance-top:12pt;mso-wrap-distance-right:12pt;mso-wrap-distance-bottom:12pt;mso-position-horizontal:absolute;mso-position-horizontal-relative:page;mso-position-vertical:absolute;mso-position-vertical-relative:page;mso-width-percent:0;mso-height-percent:0;mso-width-relative:page;mso-height-relative:page;v-text-anchor:middle" o:gfxdata="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" strokecolor="#7f7f7f" strokeweight="1pt">
                 <v:stroke miterlimit="4"/>
                 <v:textbox inset="4pt,4pt,4pt,4pt">
                   <w:txbxContent>
@@ -643,10 +375,452 @@
           </mc:Fallback>
         </mc:AlternateContent>
       </w:r>
-      <w:r>
-        <w:rPr>
-          <w:rFonts w:ascii="Arial" w:hAnsi="Arial" w:cs="Arial"/>
-          <w:noProof/>
+    </w:p>
+    <w:p>
+      <w:pPr>
+        <w:rPr>
+          <w:rFonts w:ascii="Arial" w:hAnsi="Arial" w:cs="Arial"/>
+          <w:sz w:val="20"/>
+          <w:szCs w:val="20"/>
+        </w:rPr>
+      </w:pPr>
+    </w:p>
+    <w:p>
+      <w:pPr>
+        <w:rPr>
+          <w:rFonts w:ascii="Arial" w:hAnsi="Arial" w:cs="Arial"/>
+          <w:sz w:val="20"/>
+          <w:szCs w:val="20"/>
+        </w:rPr>
+      </w:pPr>
+    </w:p>
+    <w:p>
+      <w:pPr>
+        <w:rPr>
+          <w:rFonts w:ascii="Arial" w:hAnsi="Arial" w:cs="Arial"/>
+          <w:sz w:val="20"/>
+          <w:szCs w:val="20"/>
+        </w:rPr>
+      </w:pPr>
+    </w:p>
+    <w:p>
+      <w:pPr>
+        <w:rPr>
+          <w:rFonts w:ascii="Arial" w:hAnsi="Arial" w:cs="Arial"/>
+          <w:sz w:val="20"/>
+          <w:szCs w:val="20"/>
+        </w:rPr>
+      </w:pPr>
+    </w:p>
+    <w:p>
+      <w:pPr>
+        <w:rPr>
+          <w:rFonts w:ascii="Arial" w:hAnsi="Arial" w:cs="Arial"/>
+          <w:sz w:val="20"/>
+          <w:szCs w:val="20"/>
+        </w:rPr>
+      </w:pPr>
+    </w:p>
+    <w:p>
+      <w:pPr>
+        <w:rPr>
+          <w:rFonts w:ascii="Arial" w:hAnsi="Arial" w:cs="Arial"/>
+          <w:sz w:val="20"/>
+          <w:szCs w:val="20"/>
+        </w:rPr>
+      </w:pPr>
+    </w:p>
+    <w:p>
+      <w:pPr>
+        <w:rPr>
+          <w:rFonts w:ascii="Arial" w:hAnsi="Arial" w:cs="Arial"/>
+          <w:sz w:val="20"/>
+          <w:szCs w:val="20"/>
+        </w:rPr>
+      </w:pPr>
+    </w:p>
+    <w:p>
+      <w:pPr>
+        <w:rPr>
+          <w:rFonts w:ascii="Arial" w:hAnsi="Arial" w:cs="Arial"/>
+          <w:sz w:val="20"/>
+          <w:szCs w:val="20"/>
+        </w:rPr>
+      </w:pPr>
+    </w:p>
+    <w:p>
+      <w:pPr>
+        <w:rPr>
+          <w:rFonts w:ascii="Arial" w:hAnsi="Arial" w:cs="Arial"/>
+          <w:sz w:val="20"/>
+          <w:szCs w:val="20"/>
+        </w:rPr>
+      </w:pPr>
+    </w:p>
+    <w:p>
+      <w:pPr>
+        <w:rPr>
+          <w:rFonts w:ascii="Arial" w:hAnsi="Arial" w:cs="Arial"/>
+          <w:sz w:val="20"/>
+          <w:szCs w:val="20"/>
+        </w:rPr>
+      </w:pPr>
+    </w:p>
+    <w:p>
+      <w:pPr>
+        <w:rPr>
+          <w:rFonts w:ascii="Arial" w:hAnsi="Arial" w:cs="Arial"/>
+          <w:sz w:val="20"/>
+          <w:szCs w:val="20"/>
+        </w:rPr>
+      </w:pPr>
+    </w:p>
+    <w:p>
+      <w:pPr>
+        <w:rPr>
+          <w:rFonts w:ascii="Arial" w:hAnsi="Arial" w:cs="Arial"/>
+          <w:sz w:val="20"/>
+          <w:szCs w:val="20"/>
+        </w:rPr>
+      </w:pPr>
+    </w:p>
+    <w:p>
+      <w:pPr>
+        <w:rPr>
+          <w:rFonts w:ascii="Arial" w:hAnsi="Arial" w:cs="Arial"/>
+          <w:sz w:val="20"/>
+          <w:szCs w:val="20"/>
+        </w:rPr>
+      </w:pPr>
+    </w:p>
+    <w:p>
+      <w:pPr>
+        <w:rPr>
+          <w:rFonts w:ascii="Arial" w:hAnsi="Arial" w:cs="Arial"/>
+          <w:sz w:val="20"/>
+          <w:szCs w:val="20"/>
+        </w:rPr>
+      </w:pPr>
+    </w:p>
+    <w:p>
+      <w:pPr>
+        <w:rPr>
+          <w:rFonts w:ascii="Arial" w:hAnsi="Arial" w:cs="Arial"/>
+          <w:sz w:val="20"/>
+          <w:szCs w:val="20"/>
+        </w:rPr>
+      </w:pPr>
+    </w:p>
+    <w:p>
+      <w:pPr>
+        <w:rPr>
+          <w:rFonts w:ascii="Arial" w:hAnsi="Arial" w:cs="Arial"/>
+          <w:sz w:val="20"/>
+          <w:szCs w:val="20"/>
+        </w:rPr>
+      </w:pPr>
+    </w:p>
+    <w:p>
+      <w:pPr>
+        <w:rPr>
+          <w:rFonts w:ascii="Arial" w:hAnsi="Arial" w:cs="Arial"/>
+          <w:sz w:val="20"/>
+          <w:szCs w:val="20"/>
+        </w:rPr>
+      </w:pPr>
+    </w:p>
+    <w:p>
+      <w:pPr>
+        <w:rPr>
+          <w:rFonts w:ascii="Arial" w:hAnsi="Arial" w:cs="Arial"/>
+          <w:sz w:val="20"/>
+          <w:szCs w:val="20"/>
+        </w:rPr>
+      </w:pPr>
+    </w:p>
+    <w:p>
+      <w:pPr>
+        <w:rPr>
+          <w:rFonts w:ascii="Arial" w:hAnsi="Arial" w:cs="Arial"/>
+          <w:sz w:val="20"/>
+          <w:szCs w:val="20"/>
+        </w:rPr>
+      </w:pPr>
+    </w:p>
+    <w:p>
+      <w:pPr>
+        <w:rPr>
+          <w:rFonts w:ascii="Arial" w:hAnsi="Arial" w:cs="Arial"/>
+          <w:sz w:val="20"/>
+          <w:szCs w:val="20"/>
+        </w:rPr>
+      </w:pPr>
+    </w:p>
+    <w:p>
+      <w:pPr>
+        <w:rPr>
+          <w:rFonts w:ascii="Arial" w:hAnsi="Arial" w:cs="Arial"/>
+          <w:sz w:val="20"/>
+          <w:szCs w:val="20"/>
+        </w:rPr>
+      </w:pPr>
+    </w:p>
+    <w:p>
+      <w:pPr>
+        <w:rPr>
+          <w:rFonts w:ascii="Arial" w:hAnsi="Arial" w:cs="Arial"/>
+          <w:sz w:val="20"/>
+          <w:szCs w:val="20"/>
+        </w:rPr>
+      </w:pPr>
+    </w:p>
+    <w:p>
+      <w:pPr>
+        <w:rPr>
+          <w:rFonts w:ascii="Arial" w:hAnsi="Arial" w:cs="Arial"/>
+          <w:sz w:val="20"/>
+          <w:szCs w:val="20"/>
+        </w:rPr>
+      </w:pPr>
+    </w:p>
+    <w:p>
+      <w:pPr>
+        <w:rPr>
+          <w:rFonts w:ascii="Arial" w:hAnsi="Arial" w:cs="Arial"/>
+          <w:sz w:val="20"/>
+          <w:szCs w:val="20"/>
+        </w:rPr>
+      </w:pPr>
+    </w:p>
+    <w:p>
+      <w:pPr>
+        <w:pStyle w:val="Haupttext"/>
+        <w:jc w:val="center"/>
+        <w:rPr>
+          <w:rFonts w:ascii="Arial" w:hAnsi="Arial" w:cs="Arial"/>
+          <w:color w:val="7F7F7F"/>
+          <w:sz w:val="24"/>
+          <w:szCs w:val="24"/>
+        </w:rPr>
+      </w:pPr>
+      <w:r>
+        <w:rPr>
+          <w:rFonts w:ascii="Arial" w:hAnsi="Arial" w:cs="Arial"/>
+          <w:color w:val="7F7F7F"/>
+          <w:sz w:val="24"/>
+          <w:szCs w:val="24"/>
+        </w:rPr>
+        <w:t xml:space="preserve">Unternehmen: </w:t>
+      </w:r>
+      <w:r>
+        <w:rPr>
+          <w:rFonts w:ascii="Arial" w:hAnsi="Arial" w:cs="Arial"/>
+          <w:color w:val="7F7F7F"/>
+          <w:sz w:val="24"/>
+          <w:szCs w:val="24"/>
+        </w:rPr>
+        <w:t>{{Unternehmen}}</w:t>
+      </w:r>
+    </w:p>
+    <w:p>
+      <w:pPr>
+        <w:pStyle w:val="Haupttext"/>
+        <w:jc w:val="center"/>
+        <w:rPr>
+          <w:rFonts w:ascii="Arial" w:hAnsi="Arial" w:cs="Arial"/>
+          <w:color w:val="7F7F7F"/>
+          <w:sz w:val="24"/>
+          <w:szCs w:val="24"/>
+        </w:rPr>
+      </w:pPr>
+    </w:p>
+    <w:p>
+      <w:pPr>
+        <w:pStyle w:val="Haupttext"/>
+        <w:jc w:val="center"/>
+        <w:rPr>
+          <w:rFonts w:ascii="Arial" w:hAnsi="Arial" w:cs="Arial"/>
+          <w:color w:val="7F7F7F"/>
+          <w:sz w:val="24"/>
+          <w:szCs w:val="24"/>
+        </w:rPr>
+      </w:pPr>
+      <w:r>
+        <w:rPr>
+          <w:rFonts w:ascii="Arial" w:hAnsi="Arial" w:cs="Arial"/>
+          <w:color w:val="7F7F7F"/>
+          <w:sz w:val="24"/>
+          <w:szCs w:val="24"/>
+        </w:rPr>
+        <w:t xml:space="preserve">Position: </w:t>
+      </w:r>
+      <w:r>
+        <w:rPr>
+          <w:rFonts w:ascii="Arial" w:hAnsi="Arial" w:cs="Arial"/>
+          <w:color w:val="7F7F7F"/>
+          <w:sz w:val="24"/>
+          <w:szCs w:val="24"/>
+        </w:rPr>
+        <w:t>{{</w:t>
+      </w:r>
+      <w:r>
+        <w:rPr>
+          <w:rFonts w:ascii="Arial" w:hAnsi="Arial" w:cs="Arial"/>
+          <w:color w:val="7F7F7F"/>
+          <w:sz w:val="24"/>
+          <w:szCs w:val="24"/>
+        </w:rPr>
+        <w:t>Position</w:t>
+      </w:r>
+      <w:r>
+        <w:rPr>
+          <w:rFonts w:ascii="Arial" w:hAnsi="Arial" w:cs="Arial"/>
+          <w:color w:val="7F7F7F"/>
+          <w:sz w:val="24"/>
+          <w:szCs w:val="24"/>
+        </w:rPr>
+        <w:t>}}</w:t>
+      </w:r>
+      <w:r>
+        <w:rPr>
+          <w:rFonts w:ascii="Arial" w:hAnsi="Arial" w:cs="Arial"/>
+          <w:color w:val="7F7F7F"/>
+          <w:sz w:val="24"/>
+          <w:szCs w:val="24"/>
+        </w:rPr>
+        <w:t xml:space="preserve"> (m/w/d) </w:t>
+      </w:r>
+    </w:p>
+    <w:p>
+      <w:pPr>
+        <w:rPr>
+          <w:rFonts w:ascii="Arial" w:hAnsi="Arial" w:cs="Arial"/>
+          <w:sz w:val="20"/>
+          <w:szCs w:val="20"/>
+        </w:rPr>
+      </w:pPr>
+    </w:p>
+    <w:p>
+      <w:pPr>
+        <w:rPr>
+          <w:rFonts w:ascii="Arial" w:hAnsi="Arial" w:cs="Arial"/>
+          <w:sz w:val="20"/>
+          <w:szCs w:val="20"/>
+        </w:rPr>
+      </w:pPr>
+    </w:p>
+    <w:p>
+      <w:pPr>
+        <w:rPr>
+          <w:rFonts w:ascii="Arial" w:hAnsi="Arial" w:cs="Arial"/>
+          <w:sz w:val="20"/>
+          <w:szCs w:val="20"/>
+        </w:rPr>
+      </w:pPr>
+    </w:p>
+    <w:p>
+      <w:pPr>
+        <w:rPr>
+          <w:rFonts w:ascii="Arial" w:hAnsi="Arial" w:cs="Arial"/>
+          <w:sz w:val="20"/>
+          <w:szCs w:val="20"/>
+        </w:rPr>
+      </w:pPr>
+    </w:p>
+    <w:p>
+      <w:pPr>
+        <w:rPr>
+          <w:rFonts w:ascii="Arial" w:hAnsi="Arial" w:cs="Arial"/>
+          <w:sz w:val="20"/>
+          <w:szCs w:val="20"/>
+        </w:rPr>
+      </w:pPr>
+    </w:p>
+    <w:p>
+      <w:pPr>
+        <w:rPr>
+          <w:rFonts w:ascii="Arial" w:hAnsi="Arial" w:cs="Arial"/>
+          <w:sz w:val="20"/>
+          <w:szCs w:val="20"/>
+        </w:rPr>
+      </w:pPr>
+    </w:p>
+    <w:p>
+      <w:pPr>
+        <w:rPr>
+          <w:rFonts w:ascii="Arial" w:hAnsi="Arial" w:cs="Arial"/>
+          <w:sz w:val="20"/>
+          <w:szCs w:val="20"/>
+        </w:rPr>
+      </w:pPr>
+    </w:p>
+    <w:p>
+      <w:pPr>
+        <w:jc w:val="both"/>
+        <w:rPr>
+          <w:rFonts w:ascii="Arial" w:hAnsi="Arial" w:cs="Arial"/>
+          <w:sz w:val="20"/>
+          <w:szCs w:val="20"/>
+        </w:rPr>
+      </w:pPr>
+    </w:p>
+    <w:p>
+      <w:pPr>
+        <w:rPr>
+          <w:rFonts w:ascii="Arial" w:hAnsi="Arial" w:cs="Arial"/>
+          <w:sz w:val="20"/>
+          <w:szCs w:val="20"/>
+        </w:rPr>
+      </w:pPr>
+    </w:p>
+    <w:p>
+      <w:pPr>
+        <w:rPr>
+          <w:rFonts w:ascii="Arial" w:hAnsi="Arial" w:cs="Arial"/>
+          <w:sz w:val="20"/>
+          <w:szCs w:val="20"/>
+        </w:rPr>
+      </w:pPr>
+    </w:p>
+    <w:p>
+      <w:pPr>
+        <w:rPr>
+          <w:rFonts w:ascii="Arial" w:hAnsi="Arial" w:cs="Arial"/>
+          <w:sz w:val="20"/>
+          <w:szCs w:val="20"/>
+        </w:rPr>
+      </w:pPr>
+    </w:p>
+    <w:p>
+      <w:pPr>
+        <w:rPr>
+          <w:rFonts w:ascii="Arial" w:hAnsi="Arial" w:cs="Arial"/>
+          <w:sz w:val="20"/>
+          <w:szCs w:val="20"/>
+        </w:rPr>
+      </w:pPr>
+    </w:p>
+    <w:p>
+      <w:pPr>
+        <w:rPr>
+          <w:rFonts w:ascii="Arial" w:hAnsi="Arial" w:cs="Arial"/>
+          <w:sz w:val="20"/>
+          <w:szCs w:val="20"/>
+        </w:rPr>
+      </w:pPr>
+    </w:p>
+    <w:p>
+      <w:pPr>
+        <w:jc w:val="both"/>
+        <w:rPr>
+          <w:rFonts w:ascii="Arial" w:hAnsi="Arial" w:cs="Arial"/>
+          <w:sz w:val="2"/>
+          <w:szCs w:val="2"/>
+        </w:rPr>
+      </w:pPr>
+      <w:r>
+        <w:rPr>
+          <w:rFonts w:ascii="Arial" w:hAnsi="Arial" w:cs="Arial"/>
           <w:sz w:val="20"/>
           <w:szCs w:val="20"/>
         </w:rPr>
@@ -4430,14 +4604,6 @@
     </w:tbl>
     <w:p>
       <w:pPr>
-        <w:pStyle w:val="Haupttext"/>
-        <w:rPr>
-          <w:rFonts w:ascii="Arial" w:hAnsi="Arial" w:cs="Arial"/>
-        </w:rPr>
-      </w:pPr>
-    </w:p>
-    <w:p>
-      <w:pPr>
         <w:pStyle w:val="Formatvorlage3"/>
         <w:rPr>
           <w:rFonts w:ascii="Arial" w:hAnsi="Arial" w:cs="Arial"/>
@@ -4446,11 +4612,6 @@
         </w:rPr>
       </w:pPr>
       <w:r>
-        <w:rPr>
-          <w:rFonts w:ascii="Arial" w:eastAsia="Helvetica" w:hAnsi="Arial" w:cs="Arial"/>
-          <w:sz w:val="20"/>
-          <w:szCs w:val="20"/>
-        </w:rPr>
         <w:br w:type="column"/>
       </w:r>
       <w:bookmarkStart w:id="2" w:name="_Toc126312201"/>
@@ -4470,7 +4631,6 @@
     <w:p>
       <w:pPr>
         <w:pStyle w:val="Haupttext"/>
-        <w:jc w:val="left"/>
         <w:rPr>
           <w:rFonts w:ascii="Arial" w:hAnsi="Arial" w:cs="Arial"/>
         </w:rPr>
@@ -4479,86 +4639,27 @@
     <w:p>
       <w:pPr>
         <w:pStyle w:val="Haupttext"/>
-        <w:numPr>
-          <w:ilvl w:val="0"/>
-          <w:numId w:val="6"/>
-        </w:numPr>
-        <w:pBdr>
-          <w:top w:val="none" w:sz="0" w:space="0" w:color="auto"/>
-          <w:left w:val="none" w:sz="0" w:space="0" w:color="auto"/>
-          <w:bottom w:val="none" w:sz="0" w:space="0" w:color="auto"/>
-          <w:right w:val="none" w:sz="0" w:space="0" w:color="auto"/>
-          <w:between w:val="none" w:sz="0" w:space="0" w:color="auto"/>
-          <w:bar w:val="none" w:sz="0" w:color="auto"/>
-        </w:pBdr>
-        <w:rPr>
-          <w:rFonts w:ascii="Arial" w:hAnsi="Arial" w:cs="Arial"/>
-        </w:rPr>
-      </w:pPr>
-      <w:r>
-        <w:rPr>
-          <w:rFonts w:ascii="Arial" w:hAnsi="Arial" w:cs="Arial"/>
-        </w:rPr>
-        <w:t xml:space="preserve">Herr XXX ist seit XX/XXXX bei </w:t>
-      </w:r>
-      <w:r>
-        <w:rPr>
-          <w:rFonts w:ascii="Arial" w:hAnsi="Arial" w:cs="Arial"/>
-          <w:highlight w:val="green"/>
-        </w:rPr>
-        <w:t>Unternehmensnamen</w:t>
-      </w:r>
-      <w:r>
-        <w:rPr>
-          <w:rFonts w:ascii="Arial" w:hAnsi="Arial" w:cs="Arial"/>
-        </w:rPr>
-        <w:t xml:space="preserve"> in </w:t>
-      </w:r>
-      <w:r>
-        <w:rPr>
-          <w:rFonts w:ascii="Arial" w:hAnsi="Arial" w:cs="Arial"/>
-          <w:highlight w:val="green"/>
-        </w:rPr>
-        <w:t>Standort</w:t>
-      </w:r>
-      <w:r>
-        <w:rPr>
-          <w:rFonts w:ascii="Arial" w:hAnsi="Arial" w:cs="Arial"/>
-        </w:rPr>
-        <w:t xml:space="preserve"> tätig. Dort bekleidet er die Position des </w:t>
-      </w:r>
-      <w:r>
-        <w:rPr>
-          <w:rFonts w:ascii="Arial" w:hAnsi="Arial" w:cs="Arial"/>
-          <w:highlight w:val="green"/>
-        </w:rPr>
-        <w:t>XXX</w:t>
-      </w:r>
-      <w:r>
-        <w:rPr>
-          <w:rFonts w:ascii="Arial" w:hAnsi="Arial" w:cs="Arial"/>
-        </w:rPr>
-        <w:t xml:space="preserve"> mit folgenden Haupttätigkeiten:</w:t>
-      </w:r>
-    </w:p>
-    <w:p>
-      <w:pPr>
-        <w:pStyle w:val="Haupttext"/>
-        <w:numPr>
-          <w:ilvl w:val="1"/>
-          <w:numId w:val="27"/>
-        </w:numPr>
-        <w:spacing w:before="120" w:after="120"/>
-        <w:ind w:left="1434" w:hanging="357"/>
-        <w:rPr>
-          <w:rFonts w:ascii="Arial" w:hAnsi="Arial" w:cs="Arial"/>
-        </w:rPr>
-      </w:pPr>
-      <w:r>
-        <w:rPr>
-          <w:rFonts w:ascii="Arial" w:hAnsi="Arial" w:cs="Arial"/>
-        </w:rPr>
-        <w:t>XXX</w:t>
+        <w:rPr>
+          <w:rFonts w:ascii="Arial" w:hAnsi="Arial" w:cs="Arial"/>
+        </w:rPr>
+      </w:pPr>
+      <w:r>
+        <w:rPr>
+          <w:rFonts w:ascii="Arial" w:hAnsi="Arial" w:cs="Arial"/>
+        </w:rPr>
+        <w:t>{{</w:t>
+      </w:r>
+      <w:r>
+        <w:rPr>
+          <w:rFonts w:ascii="Arial" w:hAnsi="Arial" w:cs="Arial"/>
+        </w:rPr>
+        <w:t>FACHLICHE EIGNUNG</w:t>
+      </w:r>
+      <w:r>
+        <w:rPr>
+          <w:rFonts w:ascii="Arial" w:hAnsi="Arial" w:cs="Arial"/>
+        </w:rPr>
+        <w:t>}}</w:t>
       </w:r>
     </w:p>
     <w:p>
@@ -4611,31 +4712,19 @@
         <w:rPr>
           <w:rFonts w:ascii="Arial" w:hAnsi="Arial" w:cs="Arial"/>
         </w:rPr>
-        <w:t xml:space="preserve">Herr </w:t>
-      </w:r>
-      <w:r>
-        <w:rPr>
-          <w:rFonts w:ascii="Arial" w:hAnsi="Arial" w:cs="Arial"/>
-        </w:rPr>
-        <w:t>XXX</w:t>
-      </w:r>
-      <w:r>
-        <w:rPr>
-          <w:rFonts w:ascii="Arial" w:hAnsi="Arial" w:cs="Arial"/>
-        </w:rPr>
-        <w:t xml:space="preserve"> berichtet in seiner heutigen Rolle disziplinarisch </w:t>
-      </w:r>
-      <w:r>
-        <w:rPr>
-          <w:rFonts w:ascii="Arial" w:hAnsi="Arial" w:cs="Arial"/>
-        </w:rPr>
-        <w:t>an XXX</w:t>
-      </w:r>
-      <w:r>
-        <w:rPr>
-          <w:rFonts w:ascii="Arial" w:hAnsi="Arial" w:cs="Arial"/>
-        </w:rPr>
-        <w:t xml:space="preserve">. </w:t>
+        <w:t>{{</w:t>
+      </w:r>
+      <w:r>
+        <w:rPr>
+          <w:rFonts w:ascii="Arial" w:hAnsi="Arial" w:cs="Arial"/>
+        </w:rPr>
+        <w:t>ORGANISATORISCHE EINGLIEDERUNG / BERICHTSWEG</w:t>
+      </w:r>
+      <w:r>
+        <w:rPr>
+          <w:rFonts w:ascii="Arial" w:hAnsi="Arial" w:cs="Arial"/>
+        </w:rPr>
+        <w:t>}}</w:t>
       </w:r>
     </w:p>
     <w:p>
@@ -4705,139 +4794,86 @@
     <w:p>
       <w:pPr>
         <w:pStyle w:val="Haupttext"/>
-        <w:numPr>
-          <w:ilvl w:val="0"/>
-          <w:numId w:val="6"/>
-        </w:numPr>
-        <w:spacing w:after="120"/>
-        <w:rPr>
-          <w:rFonts w:ascii="Arial" w:hAnsi="Arial" w:cs="Arial"/>
-        </w:rPr>
-      </w:pPr>
-      <w:r>
-        <w:rPr>
-          <w:rFonts w:ascii="Arial" w:hAnsi="Arial" w:cs="Arial"/>
-        </w:rPr>
-        <w:t>Fachliche Führung</w:t>
+        <w:rPr>
+          <w:rFonts w:ascii="Arial" w:hAnsi="Arial" w:cs="Arial"/>
+        </w:rPr>
+      </w:pPr>
+      <w:r>
+        <w:rPr>
+          <w:rFonts w:ascii="Arial" w:hAnsi="Arial" w:cs="Arial"/>
+        </w:rPr>
+        <w:t>{{</w:t>
+      </w:r>
+      <w:r>
+        <w:rPr>
+          <w:rFonts w:ascii="Arial" w:hAnsi="Arial" w:cs="Arial"/>
+        </w:rPr>
+        <w:t>Führungserfahrung</w:t>
+      </w:r>
+      <w:r>
+        <w:rPr>
+          <w:rFonts w:ascii="Arial" w:hAnsi="Arial" w:cs="Arial"/>
+        </w:rPr>
+        <w:t>}}</w:t>
       </w:r>
     </w:p>
     <w:p>
       <w:pPr>
         <w:pStyle w:val="Haupttext"/>
-        <w:numPr>
-          <w:ilvl w:val="1"/>
-          <w:numId w:val="27"/>
-        </w:numPr>
-        <w:spacing w:before="120" w:after="120"/>
-        <w:ind w:left="1434" w:hanging="357"/>
-        <w:rPr>
-          <w:rFonts w:ascii="Arial" w:hAnsi="Arial" w:cs="Arial"/>
-        </w:rPr>
-      </w:pPr>
-      <w:r>
-        <w:rPr>
-          <w:rFonts w:ascii="Arial" w:hAnsi="Arial" w:cs="Arial"/>
-        </w:rPr>
-        <w:t>XXX</w:t>
-      </w:r>
+        <w:rPr>
+          <w:rFonts w:ascii="Arial" w:hAnsi="Arial" w:cs="Arial"/>
+        </w:rPr>
+      </w:pPr>
     </w:p>
     <w:p>
       <w:pPr>
         <w:pStyle w:val="Haupttext"/>
         <w:rPr>
           <w:rFonts w:ascii="Arial" w:hAnsi="Arial" w:cs="Arial"/>
-        </w:rPr>
-      </w:pPr>
+          <w:b/>
+        </w:rPr>
+      </w:pPr>
+      <w:r>
+        <w:rPr>
+          <w:rFonts w:ascii="Arial" w:hAnsi="Arial" w:cs="Arial"/>
+          <w:b/>
+        </w:rPr>
+        <w:t>Führungsstil</w:t>
+      </w:r>
     </w:p>
     <w:p>
       <w:pPr>
         <w:pStyle w:val="Haupttext"/>
-        <w:numPr>
-          <w:ilvl w:val="0"/>
-          <w:numId w:val="6"/>
-        </w:numPr>
-        <w:rPr>
-          <w:rFonts w:ascii="Arial" w:hAnsi="Arial" w:cs="Arial"/>
-        </w:rPr>
-      </w:pPr>
-      <w:r>
-        <w:rPr>
-          <w:rFonts w:ascii="Arial" w:hAnsi="Arial" w:cs="Arial"/>
-        </w:rPr>
-        <w:t>Disziplinarische Führung</w:t>
-      </w:r>
+        <w:rPr>
+          <w:rFonts w:ascii="Arial" w:hAnsi="Arial" w:cs="Arial"/>
+        </w:rPr>
+      </w:pPr>
     </w:p>
     <w:p>
       <w:pPr>
         <w:pStyle w:val="Haupttext"/>
-        <w:numPr>
-          <w:ilvl w:val="1"/>
-          <w:numId w:val="27"/>
-        </w:numPr>
-        <w:spacing w:before="120" w:after="120"/>
-        <w:ind w:left="1434" w:hanging="357"/>
-        <w:rPr>
-          <w:rFonts w:ascii="Arial" w:hAnsi="Arial" w:cs="Arial"/>
-        </w:rPr>
-      </w:pPr>
-      <w:r>
-        <w:rPr>
-          <w:rFonts w:ascii="Arial" w:hAnsi="Arial" w:cs="Arial"/>
-        </w:rPr>
-        <w:t>XXX</w:t>
-      </w:r>
-    </w:p>
-    <w:p>
-      <w:pPr>
-        <w:pStyle w:val="Haupttext"/>
-        <w:rPr>
-          <w:rFonts w:ascii="Arial" w:hAnsi="Arial" w:cs="Arial"/>
-        </w:rPr>
-      </w:pPr>
-    </w:p>
-    <w:p>
-      <w:pPr>
-        <w:pStyle w:val="Haupttext"/>
-        <w:rPr>
-          <w:rFonts w:ascii="Arial" w:hAnsi="Arial" w:cs="Arial"/>
-          <w:b/>
-        </w:rPr>
-      </w:pPr>
-      <w:r>
-        <w:rPr>
-          <w:rFonts w:ascii="Arial" w:hAnsi="Arial" w:cs="Arial"/>
-          <w:b/>
+        <w:rPr>
+          <w:rFonts w:ascii="Arial" w:hAnsi="Arial" w:cs="Arial"/>
+        </w:rPr>
+      </w:pPr>
+      <w:r>
+        <w:rPr>
+          <w:rFonts w:ascii="Arial" w:hAnsi="Arial" w:cs="Arial"/>
+        </w:rPr>
+        <w:t>{{</w:t>
+      </w:r>
+      <w:r>
+        <w:rPr>
+          <w:rFonts w:ascii="Arial" w:hAnsi="Arial" w:cs="Arial"/>
         </w:rPr>
         <w:t>Führungsstil</w:t>
       </w:r>
-    </w:p>
-    <w:p>
-      <w:pPr>
-        <w:pStyle w:val="Haupttext"/>
-        <w:numPr>
-          <w:ilvl w:val="0"/>
-          <w:numId w:val="6"/>
-        </w:numPr>
-        <w:spacing w:before="120" w:after="120"/>
-        <w:ind w:hanging="301"/>
-        <w:rPr>
-          <w:rFonts w:ascii="Arial" w:hAnsi="Arial" w:cs="Arial"/>
-        </w:rPr>
-      </w:pPr>
-      <w:r>
-        <w:rPr>
-          <w:rFonts w:ascii="Arial" w:hAnsi="Arial" w:cs="Arial"/>
-        </w:rPr>
-        <w:t>XXX</w:t>
-      </w:r>
-    </w:p>
-    <w:p>
-      <w:pPr>
-        <w:pStyle w:val="Haupttext"/>
-        <w:rPr>
-          <w:rFonts w:ascii="Arial" w:hAnsi="Arial" w:cs="Arial"/>
-        </w:rPr>
-      </w:pPr>
+      <w:r>
+        <w:rPr>
+          <w:rFonts w:ascii="Arial" w:hAnsi="Arial" w:cs="Arial"/>
+        </w:rPr>
+        <w:t>}}</w:t>
+      </w:r>
     </w:p>
     <w:p>
       <w:pPr>
@@ -4882,29 +4918,28 @@
     <w:p>
       <w:pPr>
         <w:pStyle w:val="Haupttext"/>
-        <w:numPr>
-          <w:ilvl w:val="0"/>
-          <w:numId w:val="6"/>
-        </w:numPr>
-        <w:spacing w:after="120"/>
-        <w:rPr>
-          <w:rFonts w:ascii="Arial" w:hAnsi="Arial" w:cs="Arial"/>
-        </w:rPr>
-      </w:pPr>
-      <w:r>
-        <w:rPr>
-          <w:rFonts w:ascii="Arial" w:hAnsi="Arial" w:cs="Arial"/>
-        </w:rPr>
-        <w:t>XXX</w:t>
-      </w:r>
-    </w:p>
-    <w:p>
-      <w:pPr>
-        <w:pStyle w:val="Haupttext"/>
-        <w:rPr>
-          <w:rFonts w:ascii="Arial" w:hAnsi="Arial" w:cs="Arial"/>
-        </w:rPr>
-      </w:pPr>
+        <w:rPr>
+          <w:rFonts w:ascii="Arial" w:hAnsi="Arial" w:cs="Arial"/>
+        </w:rPr>
+      </w:pPr>
+      <w:r>
+        <w:rPr>
+          <w:rFonts w:ascii="Arial" w:hAnsi="Arial" w:cs="Arial"/>
+        </w:rPr>
+        <w:t>{{</w:t>
+      </w:r>
+      <w:r>
+        <w:rPr>
+          <w:rFonts w:ascii="Arial" w:hAnsi="Arial" w:cs="Arial"/>
+        </w:rPr>
+        <w:t>PERSÖNLICHE EIGNUNG</w:t>
+      </w:r>
+      <w:r>
+        <w:rPr>
+          <w:rFonts w:ascii="Arial" w:hAnsi="Arial" w:cs="Arial"/>
+        </w:rPr>
+        <w:t>}}</w:t>
+      </w:r>
     </w:p>
     <w:p>
       <w:pPr>
@@ -4950,30 +4985,28 @@
     <w:p>
       <w:pPr>
         <w:pStyle w:val="Haupttext"/>
-        <w:numPr>
-          <w:ilvl w:val="0"/>
-          <w:numId w:val="6"/>
-        </w:numPr>
-        <w:spacing w:after="120"/>
-        <w:ind w:hanging="301"/>
-        <w:rPr>
-          <w:rFonts w:ascii="Arial" w:hAnsi="Arial" w:cs="Arial"/>
-        </w:rPr>
-      </w:pPr>
-      <w:r>
-        <w:rPr>
-          <w:rFonts w:ascii="Arial" w:hAnsi="Arial" w:cs="Arial"/>
-        </w:rPr>
-        <w:t>XXX</w:t>
-      </w:r>
-    </w:p>
-    <w:p>
-      <w:pPr>
-        <w:pStyle w:val="Haupttext"/>
-        <w:rPr>
-          <w:rFonts w:ascii="Arial" w:hAnsi="Arial" w:cs="Arial"/>
-        </w:rPr>
-      </w:pPr>
+        <w:rPr>
+          <w:rFonts w:ascii="Arial" w:hAnsi="Arial" w:cs="Arial"/>
+        </w:rPr>
+      </w:pPr>
+      <w:r>
+        <w:rPr>
+          <w:rFonts w:ascii="Arial" w:hAnsi="Arial" w:cs="Arial"/>
+        </w:rPr>
+        <w:t>{{</w:t>
+      </w:r>
+      <w:r>
+        <w:rPr>
+          <w:rFonts w:ascii="Arial" w:hAnsi="Arial" w:cs="Arial"/>
+        </w:rPr>
+        <w:t>WECHSELMOTIVATION</w:t>
+      </w:r>
+      <w:r>
+        <w:rPr>
+          <w:rFonts w:ascii="Arial" w:hAnsi="Arial" w:cs="Arial"/>
+        </w:rPr>
+        <w:t>}}</w:t>
+      </w:r>
     </w:p>
     <w:p>
       <w:pPr>
@@ -5022,45 +5055,19 @@
         <w:rPr>
           <w:rFonts w:ascii="Arial" w:hAnsi="Arial" w:cs="Arial"/>
         </w:rPr>
-        <w:t xml:space="preserve">Der Kandidat befindet sich derzeit in </w:t>
-      </w:r>
-      <w:r>
-        <w:rPr>
-          <w:rFonts w:ascii="Arial" w:hAnsi="Arial" w:cs="Arial"/>
-          <w:highlight w:val="green"/>
-        </w:rPr>
-        <w:t>XXX</w:t>
-      </w:r>
-      <w:r>
-        <w:rPr>
-          <w:rFonts w:ascii="Arial" w:hAnsi="Arial" w:cs="Arial"/>
-        </w:rPr>
-        <w:t xml:space="preserve"> weiteren Prozessen (Stand: </w:t>
-      </w:r>
-      <w:r>
-        <w:rPr>
-          <w:rFonts w:ascii="Arial" w:hAnsi="Arial" w:cs="Arial"/>
-          <w:highlight w:val="green"/>
-        </w:rPr>
-        <w:t>XX.XX.</w:t>
-      </w:r>
-      <w:r>
-        <w:rPr>
-          <w:rFonts w:ascii="Arial" w:hAnsi="Arial" w:cs="Arial"/>
-        </w:rPr>
-        <w:t>202</w:t>
-      </w:r>
-      <w:r>
-        <w:rPr>
-          <w:rFonts w:ascii="Arial" w:hAnsi="Arial" w:cs="Arial"/>
-        </w:rPr>
-        <w:t>5</w:t>
-      </w:r>
-      <w:r>
-        <w:rPr>
-          <w:rFonts w:ascii="Arial" w:hAnsi="Arial" w:cs="Arial"/>
-        </w:rPr>
-        <w:t xml:space="preserve">). </w:t>
+        <w:t>{{</w:t>
+      </w:r>
+      <w:r>
+        <w:rPr>
+          <w:rFonts w:ascii="Arial" w:hAnsi="Arial" w:cs="Arial"/>
+        </w:rPr>
+        <w:t>ENGAGEMENT IN WEITEREN PROZESSEN</w:t>
+      </w:r>
+      <w:r>
+        <w:rPr>
+          <w:rFonts w:ascii="Arial" w:hAnsi="Arial" w:cs="Arial"/>
+        </w:rPr>
+        <w:t>}}</w:t>
       </w:r>
     </w:p>
     <w:p>
@@ -5122,176 +5129,6 @@
     </w:p>
     <w:p>
       <w:pPr>
-        <w:pStyle w:val="Haupttext"/>
-        <w:rPr>
-          <w:rFonts w:ascii="Arial" w:hAnsi="Arial" w:cs="Arial"/>
-          <w:b/>
-        </w:rPr>
-      </w:pPr>
-      <w:r>
-        <w:rPr>
-          <w:rFonts w:ascii="Arial" w:hAnsi="Arial" w:cs="Arial"/>
-          <w:b/>
-        </w:rPr>
-        <w:t>XX/XXXX</w:t>
-      </w:r>
-      <w:r>
-        <w:rPr>
-          <w:rFonts w:ascii="Arial" w:hAnsi="Arial" w:cs="Arial"/>
-          <w:b/>
-        </w:rPr>
-        <w:t xml:space="preserve"> - heute</w:t>
-      </w:r>
-      <w:r>
-        <w:rPr>
-          <w:rFonts w:ascii="Arial" w:hAnsi="Arial" w:cs="Arial"/>
-          <w:b/>
-        </w:rPr>
-        <w:tab/>
-      </w:r>
-      <w:r>
-        <w:rPr>
-          <w:rFonts w:ascii="Arial" w:hAnsi="Arial" w:cs="Arial"/>
-          <w:b/>
-        </w:rPr>
-        <w:tab/>
-        <w:t>(Unternehmensname</w:t>
-      </w:r>
-      <w:r>
-        <w:rPr>
-          <w:rFonts w:ascii="Arial" w:hAnsi="Arial" w:cs="Arial"/>
-          <w:b/>
-        </w:rPr>
-        <w:t xml:space="preserve">), </w:t>
-      </w:r>
-      <w:r>
-        <w:rPr>
-          <w:rFonts w:ascii="Arial" w:hAnsi="Arial" w:cs="Arial"/>
-          <w:b/>
-        </w:rPr>
-        <w:t>(Standort)</w:t>
-      </w:r>
-    </w:p>
-    <w:p>
-      <w:pPr>
-        <w:pStyle w:val="Haupttext"/>
-        <w:ind w:left="2160" w:firstLine="720"/>
-        <w:rPr>
-          <w:rFonts w:ascii="Arial" w:hAnsi="Arial" w:cs="Arial"/>
-        </w:rPr>
-      </w:pPr>
-      <w:r>
-        <w:rPr>
-          <w:rFonts w:ascii="Arial" w:hAnsi="Arial" w:cs="Arial"/>
-        </w:rPr>
-        <w:t>(</w:t>
-      </w:r>
-      <w:r>
-        <w:rPr>
-          <w:rFonts w:ascii="Arial" w:hAnsi="Arial" w:cs="Arial"/>
-        </w:rPr>
-        <w:t>Unternehmensbeschreibung</w:t>
-      </w:r>
-      <w:r>
-        <w:rPr>
-          <w:rFonts w:ascii="Arial" w:hAnsi="Arial" w:cs="Arial"/>
-        </w:rPr>
-        <w:t>)</w:t>
-      </w:r>
-    </w:p>
-    <w:p>
-      <w:pPr>
-        <w:pStyle w:val="Haupttext"/>
-        <w:ind w:left="2160" w:firstLine="720"/>
-        <w:rPr>
-          <w:rFonts w:ascii="Arial" w:hAnsi="Arial" w:cs="Arial"/>
-          <w:u w:val="single"/>
-        </w:rPr>
-      </w:pPr>
-      <w:r>
-        <w:rPr>
-          <w:rFonts w:ascii="Arial" w:hAnsi="Arial" w:cs="Arial"/>
-          <w:u w:val="single"/>
-        </w:rPr>
-        <w:t>(</w:t>
-      </w:r>
-      <w:r>
-        <w:rPr>
-          <w:rFonts w:ascii="Arial" w:hAnsi="Arial" w:cs="Arial"/>
-          <w:u w:val="single"/>
-        </w:rPr>
-        <w:t>Positionstitel</w:t>
-      </w:r>
-      <w:r>
-        <w:rPr>
-          <w:rFonts w:ascii="Arial" w:hAnsi="Arial" w:cs="Arial"/>
-          <w:u w:val="single"/>
-        </w:rPr>
-        <w:t>)</w:t>
-      </w:r>
-    </w:p>
-    <w:p>
-      <w:pPr>
-        <w:pStyle w:val="Haupttext"/>
-        <w:rPr>
-          <w:rFonts w:ascii="Arial" w:hAnsi="Arial" w:cs="Arial"/>
-        </w:rPr>
-      </w:pPr>
-    </w:p>
-    <w:p>
-      <w:pPr>
-        <w:pStyle w:val="Haupttext"/>
-        <w:rPr>
-          <w:rFonts w:ascii="Arial" w:hAnsi="Arial" w:cs="Arial"/>
-        </w:rPr>
-      </w:pPr>
-      <w:r>
-        <w:rPr>
-          <w:rFonts w:ascii="Arial" w:hAnsi="Arial" w:cs="Arial"/>
-        </w:rPr>
-        <w:tab/>
-      </w:r>
-      <w:r>
-        <w:rPr>
-          <w:rFonts w:ascii="Arial" w:hAnsi="Arial" w:cs="Arial"/>
-        </w:rPr>
-        <w:tab/>
-      </w:r>
-      <w:r>
-        <w:rPr>
-          <w:rFonts w:ascii="Arial" w:hAnsi="Arial" w:cs="Arial"/>
-        </w:rPr>
-        <w:tab/>
-      </w:r>
-      <w:r>
-        <w:rPr>
-          <w:rFonts w:ascii="Arial" w:hAnsi="Arial" w:cs="Arial"/>
-        </w:rPr>
-        <w:tab/>
-        <w:t>Tätigkeit</w:t>
-      </w:r>
-    </w:p>
-    <w:p>
-      <w:pPr>
-        <w:pStyle w:val="Haupttext"/>
-        <w:numPr>
-          <w:ilvl w:val="0"/>
-          <w:numId w:val="4"/>
-        </w:numPr>
-        <w:spacing w:before="110"/>
-        <w:rPr>
-          <w:rFonts w:ascii="Arial" w:eastAsia="Arial" w:hAnsi="Arial" w:cs="Arial"/>
-        </w:rPr>
-      </w:pPr>
-      <w:r>
-        <w:rPr>
-          <w:rFonts w:ascii="Arial" w:hAnsi="Arial" w:cs="Arial"/>
-        </w:rPr>
-        <w:t>(Beschreibung der Tätigkeit)</w:t>
-      </w:r>
-    </w:p>
-    <w:p>
-      <w:pPr>
         <w:jc w:val="both"/>
         <w:rPr>
           <w:rFonts w:ascii="Arial" w:eastAsia="Arial" w:hAnsi="Arial" w:cs="Arial"/>
@@ -5299,13 +5136,36 @@
           <w:szCs w:val="20"/>
         </w:rPr>
       </w:pPr>
+      <w:r>
+        <w:rPr>
+          <w:rFonts w:ascii="Arial" w:eastAsia="Arial" w:hAnsi="Arial" w:cs="Arial"/>
+          <w:sz w:val="20"/>
+          <w:szCs w:val="20"/>
+        </w:rPr>
+        <w:t>{{</w:t>
+      </w:r>
+      <w:r>
+        <w:rPr>
+          <w:rFonts w:ascii="Arial" w:eastAsia="Arial" w:hAnsi="Arial" w:cs="Arial"/>
+          <w:sz w:val="20"/>
+          <w:szCs w:val="20"/>
+        </w:rPr>
+        <w:t>BERUFLICHER WERDEGANG</w:t>
+      </w:r>
+      <w:r>
+        <w:rPr>
+          <w:rFonts w:ascii="Arial" w:eastAsia="Arial" w:hAnsi="Arial" w:cs="Arial"/>
+          <w:sz w:val="20"/>
+          <w:szCs w:val="20"/>
+        </w:rPr>
+        <w:t>}}</w:t>
+      </w:r>
     </w:p>
     <w:p>
       <w:pPr>
         <w:pStyle w:val="Haupttext"/>
         <w:rPr>
           <w:rFonts w:ascii="Arial" w:eastAsia="Arial" w:hAnsi="Arial" w:cs="Arial"/>
-          <w:lang w:val="en-US"/>
         </w:rPr>
       </w:pPr>
     </w:p>
@@ -5344,196 +5204,6 @@
     </w:p>
     <w:p>
       <w:pPr>
-        <w:pStyle w:val="Haupttext"/>
-        <w:rPr>
-          <w:rFonts w:ascii="Arial" w:hAnsi="Arial" w:cs="Arial"/>
-          <w:b/>
-        </w:rPr>
-      </w:pPr>
-      <w:r>
-        <w:rPr>
-          <w:rFonts w:ascii="Arial" w:hAnsi="Arial" w:cs="Arial"/>
-          <w:b/>
-        </w:rPr>
-        <w:t xml:space="preserve">XX/20XX </w:t>
-      </w:r>
-      <w:r>
-        <w:rPr>
-          <w:rFonts w:ascii="Arial" w:hAnsi="Arial" w:cs="Arial"/>
-          <w:b/>
-        </w:rPr>
-        <w:t>-</w:t>
-      </w:r>
-      <w:r>
-        <w:rPr>
-          <w:rFonts w:ascii="Arial" w:hAnsi="Arial" w:cs="Arial"/>
-          <w:b/>
-        </w:rPr>
-        <w:t xml:space="preserve"> </w:t>
-      </w:r>
-      <w:r>
-        <w:rPr>
-          <w:rFonts w:ascii="Arial" w:hAnsi="Arial" w:cs="Arial"/>
-          <w:b/>
-        </w:rPr>
-        <w:t>XX/20XX</w:t>
-      </w:r>
-      <w:r>
-        <w:rPr>
-          <w:rFonts w:ascii="Arial" w:hAnsi="Arial" w:cs="Arial"/>
-          <w:b/>
-        </w:rPr>
-        <w:tab/>
-      </w:r>
-      <w:r>
-        <w:rPr>
-          <w:rFonts w:ascii="Arial" w:hAnsi="Arial" w:cs="Arial"/>
-          <w:b/>
-        </w:rPr>
-        <w:tab/>
-      </w:r>
-      <w:r>
-        <w:rPr>
-          <w:rFonts w:ascii="Arial" w:hAnsi="Arial" w:cs="Arial"/>
-          <w:b/>
-        </w:rPr>
-        <w:t>(Unternehmensname</w:t>
-      </w:r>
-      <w:r>
-        <w:rPr>
-          <w:rFonts w:ascii="Arial" w:hAnsi="Arial" w:cs="Arial"/>
-          <w:b/>
-        </w:rPr>
-        <w:t xml:space="preserve">), </w:t>
-      </w:r>
-      <w:r>
-        <w:rPr>
-          <w:rFonts w:ascii="Arial" w:hAnsi="Arial" w:cs="Arial"/>
-          <w:b/>
-        </w:rPr>
-        <w:t>(Standort)</w:t>
-      </w:r>
-    </w:p>
-    <w:p>
-      <w:pPr>
-        <w:pStyle w:val="Haupttext"/>
-        <w:ind w:left="2160" w:firstLine="720"/>
-        <w:rPr>
-          <w:rFonts w:ascii="Arial" w:hAnsi="Arial" w:cs="Arial"/>
-        </w:rPr>
-      </w:pPr>
-      <w:r>
-        <w:rPr>
-          <w:rFonts w:ascii="Arial" w:hAnsi="Arial" w:cs="Arial"/>
-        </w:rPr>
-        <w:t>(</w:t>
-      </w:r>
-      <w:r>
-        <w:rPr>
-          <w:rFonts w:ascii="Arial" w:hAnsi="Arial" w:cs="Arial"/>
-        </w:rPr>
-        <w:t>Unternehmensbeschreibung</w:t>
-      </w:r>
-      <w:r>
-        <w:rPr>
-          <w:rFonts w:ascii="Arial" w:hAnsi="Arial" w:cs="Arial"/>
-        </w:rPr>
-        <w:t>)</w:t>
-      </w:r>
-    </w:p>
-    <w:p>
-      <w:pPr>
-        <w:pStyle w:val="Haupttext"/>
-        <w:ind w:left="2160" w:firstLine="720"/>
-        <w:rPr>
-          <w:rFonts w:ascii="Arial" w:hAnsi="Arial" w:cs="Arial"/>
-          <w:u w:val="single"/>
-        </w:rPr>
-      </w:pPr>
-      <w:r>
-        <w:rPr>
-          <w:rFonts w:ascii="Arial" w:hAnsi="Arial" w:cs="Arial"/>
-          <w:u w:val="single"/>
-        </w:rPr>
-        <w:t>(</w:t>
-      </w:r>
-      <w:r>
-        <w:rPr>
-          <w:rFonts w:ascii="Arial" w:hAnsi="Arial" w:cs="Arial"/>
-          <w:u w:val="single"/>
-        </w:rPr>
-        <w:t>Positionstitel</w:t>
-      </w:r>
-      <w:r>
-        <w:rPr>
-          <w:rFonts w:ascii="Arial" w:hAnsi="Arial" w:cs="Arial"/>
-          <w:u w:val="single"/>
-        </w:rPr>
-        <w:t>)</w:t>
-      </w:r>
-    </w:p>
-    <w:p>
-      <w:pPr>
-        <w:pStyle w:val="Haupttext"/>
-        <w:rPr>
-          <w:rFonts w:ascii="Arial" w:hAnsi="Arial" w:cs="Arial"/>
-        </w:rPr>
-      </w:pPr>
-    </w:p>
-    <w:p>
-      <w:pPr>
-        <w:pStyle w:val="Haupttext"/>
-        <w:rPr>
-          <w:rFonts w:ascii="Arial" w:hAnsi="Arial" w:cs="Arial"/>
-        </w:rPr>
-      </w:pPr>
-      <w:r>
-        <w:rPr>
-          <w:rFonts w:ascii="Arial" w:hAnsi="Arial" w:cs="Arial"/>
-        </w:rPr>
-        <w:tab/>
-      </w:r>
-      <w:r>
-        <w:rPr>
-          <w:rFonts w:ascii="Arial" w:hAnsi="Arial" w:cs="Arial"/>
-        </w:rPr>
-        <w:tab/>
-      </w:r>
-      <w:r>
-        <w:rPr>
-          <w:rFonts w:ascii="Arial" w:hAnsi="Arial" w:cs="Arial"/>
-        </w:rPr>
-        <w:tab/>
-      </w:r>
-      <w:r>
-        <w:rPr>
-          <w:rFonts w:ascii="Arial" w:hAnsi="Arial" w:cs="Arial"/>
-        </w:rPr>
-        <w:tab/>
-        <w:t>Tätigkeit</w:t>
-      </w:r>
-    </w:p>
-    <w:p>
-      <w:pPr>
-        <w:pStyle w:val="Haupttext"/>
-        <w:numPr>
-          <w:ilvl w:val="0"/>
-          <w:numId w:val="4"/>
-        </w:numPr>
-        <w:spacing w:before="110" w:after="120"/>
-        <w:rPr>
-          <w:rFonts w:ascii="Arial" w:hAnsi="Arial" w:cs="Arial"/>
-        </w:rPr>
-      </w:pPr>
-      <w:r>
-        <w:rPr>
-          <w:rFonts w:ascii="Arial" w:hAnsi="Arial" w:cs="Arial"/>
-        </w:rPr>
-        <w:t>(Beschreibung der Tätigkeit)</w:t>
-      </w:r>
-    </w:p>
-    <w:p>
-      <w:pPr>
         <w:jc w:val="both"/>
         <w:rPr>
           <w:rFonts w:ascii="Arial" w:eastAsia="Arial" w:hAnsi="Arial" w:cs="Arial"/>
@@ -5541,6 +5211,30 @@
           <w:szCs w:val="20"/>
         </w:rPr>
       </w:pPr>
+      <w:r>
+        <w:rPr>
+          <w:rFonts w:ascii="Arial" w:eastAsia="Arial" w:hAnsi="Arial" w:cs="Arial"/>
+          <w:sz w:val="20"/>
+          <w:szCs w:val="20"/>
+        </w:rPr>
+        <w:t>{{</w:t>
+      </w:r>
+      <w:r>
+        <w:rPr>
+          <w:rFonts w:ascii="Arial" w:eastAsia="Arial" w:hAnsi="Arial" w:cs="Arial"/>
+          <w:sz w:val="20"/>
+          <w:szCs w:val="20"/>
+        </w:rPr>
+        <w:t>TÄTIGKEITEN WÄHREND DES STUDIUMS</w:t>
+      </w:r>
+      <w:r>
+        <w:rPr>
+          <w:rFonts w:ascii="Arial" w:eastAsia="Arial" w:hAnsi="Arial" w:cs="Arial"/>
+          <w:sz w:val="20"/>
+          <w:szCs w:val="20"/>
+        </w:rPr>
+        <w:t>}}</w:t>
+      </w:r>
     </w:p>
     <w:p>
       <w:pPr>
@@ -5587,116 +5281,6 @@
     </w:p>
     <w:p>
       <w:pPr>
-        <w:pStyle w:val="Haupttext"/>
-        <w:rPr>
-          <w:rFonts w:ascii="Arial" w:hAnsi="Arial" w:cs="Arial"/>
-          <w:b/>
-        </w:rPr>
-      </w:pPr>
-      <w:r>
-        <w:rPr>
-          <w:rFonts w:ascii="Arial" w:hAnsi="Arial" w:cs="Arial"/>
-          <w:b/>
-        </w:rPr>
-        <w:t xml:space="preserve">XX/20XX - XX/20XX </w:t>
-      </w:r>
-      <w:r>
-        <w:rPr>
-          <w:rFonts w:ascii="Arial" w:hAnsi="Arial" w:cs="Arial"/>
-          <w:b/>
-        </w:rPr>
-        <w:tab/>
-      </w:r>
-      <w:r>
-        <w:rPr>
-          <w:rFonts w:ascii="Arial" w:hAnsi="Arial" w:cs="Arial"/>
-          <w:b/>
-        </w:rPr>
-        <w:tab/>
-      </w:r>
-      <w:r>
-        <w:rPr>
-          <w:rFonts w:ascii="Arial" w:hAnsi="Arial" w:cs="Arial"/>
-          <w:b/>
-        </w:rPr>
-        <w:t>(Name der Universität), (Standort)</w:t>
-      </w:r>
-    </w:p>
-    <w:p>
-      <w:pPr>
-        <w:pStyle w:val="Haupttext"/>
-        <w:ind w:left="2880"/>
-        <w:rPr>
-          <w:rFonts w:ascii="Arial" w:eastAsia="Arial" w:hAnsi="Arial" w:cs="Arial"/>
-          <w:u w:val="single"/>
-        </w:rPr>
-      </w:pPr>
-      <w:r>
-        <w:rPr>
-          <w:rFonts w:ascii="Arial" w:eastAsia="Arial" w:hAnsi="Arial" w:cs="Arial"/>
-          <w:u w:val="single"/>
-        </w:rPr>
-        <w:t>Studium der (Studiengang)</w:t>
-      </w:r>
-    </w:p>
-    <w:p>
-      <w:pPr>
-        <w:pStyle w:val="Haupttext"/>
-        <w:rPr>
-          <w:rFonts w:ascii="Arial" w:eastAsia="Arial" w:hAnsi="Arial" w:cs="Arial"/>
-        </w:rPr>
-      </w:pPr>
-    </w:p>
-    <w:p>
-      <w:pPr>
-        <w:pStyle w:val="Haupttext"/>
-        <w:ind w:left="2880"/>
-        <w:rPr>
-          <w:rFonts w:ascii="Arial" w:eastAsia="Arial" w:hAnsi="Arial" w:cs="Arial"/>
-        </w:rPr>
-      </w:pPr>
-      <w:r>
-        <w:rPr>
-          <w:rFonts w:ascii="Arial" w:eastAsia="Arial" w:hAnsi="Arial" w:cs="Arial"/>
-        </w:rPr>
-        <w:t>Abschluss</w:t>
-      </w:r>
-      <w:r>
-        <w:rPr>
-          <w:rFonts w:ascii="Arial" w:eastAsia="Arial" w:hAnsi="Arial" w:cs="Arial"/>
-        </w:rPr>
-        <w:t>:</w:t>
-      </w:r>
-      <w:r>
-        <w:rPr>
-          <w:rFonts w:ascii="Arial" w:eastAsia="Arial" w:hAnsi="Arial" w:cs="Arial"/>
-        </w:rPr>
-        <w:t xml:space="preserve"> </w:t>
-      </w:r>
-      <w:r>
-        <w:rPr>
-          <w:rFonts w:ascii="Arial" w:eastAsia="Arial" w:hAnsi="Arial" w:cs="Arial"/>
-          <w:u w:val="single"/>
-        </w:rPr>
-        <w:t>XXX,</w:t>
-      </w:r>
-      <w:r>
-        <w:rPr>
-          <w:rFonts w:ascii="Arial" w:eastAsia="Arial" w:hAnsi="Arial" w:cs="Arial"/>
-          <w:u w:val="single"/>
-        </w:rPr>
-        <w:t xml:space="preserve"> Note</w:t>
-      </w:r>
-      <w:r>
-        <w:rPr>
-          <w:rFonts w:ascii="Arial" w:eastAsia="Arial" w:hAnsi="Arial" w:cs="Arial"/>
-          <w:u w:val="single"/>
-        </w:rPr>
-        <w:t>: X,X</w:t>
-      </w:r>
-    </w:p>
-    <w:p>
-      <w:pPr>
         <w:jc w:val="both"/>
         <w:rPr>
           <w:rFonts w:ascii="Arial" w:eastAsia="Arial" w:hAnsi="Arial" w:cs="Arial"/>
@@ -5704,6 +5288,30 @@
           <w:szCs w:val="20"/>
         </w:rPr>
       </w:pPr>
+      <w:r>
+        <w:rPr>
+          <w:rFonts w:ascii="Arial" w:eastAsia="Arial" w:hAnsi="Arial" w:cs="Arial"/>
+          <w:sz w:val="20"/>
+          <w:szCs w:val="20"/>
+        </w:rPr>
+        <w:t>{{</w:t>
+      </w:r>
+      <w:r>
+        <w:rPr>
+          <w:rFonts w:ascii="Arial" w:eastAsia="Arial" w:hAnsi="Arial" w:cs="Arial"/>
+          <w:sz w:val="20"/>
+          <w:szCs w:val="20"/>
+        </w:rPr>
+        <w:t>AKADEMISCHE AUSBILDUNG</w:t>
+      </w:r>
+      <w:r>
+        <w:rPr>
+          <w:rFonts w:ascii="Arial" w:eastAsia="Arial" w:hAnsi="Arial" w:cs="Arial"/>
+          <w:sz w:val="20"/>
+          <w:szCs w:val="20"/>
+        </w:rPr>
+        <w:t>}}</w:t>
+      </w:r>
     </w:p>
     <w:p>
       <w:pPr>
@@ -5748,33 +5356,40 @@
     </w:p>
     <w:p>
       <w:pPr>
-        <w:pStyle w:val="Haupttext"/>
+        <w:jc w:val="both"/>
         <w:rPr>
           <w:rFonts w:ascii="Arial" w:eastAsia="Arial" w:hAnsi="Arial" w:cs="Arial"/>
-          <w:b/>
+          <w:bCs/>
+          <w:sz w:val="20"/>
+          <w:szCs w:val="20"/>
         </w:rPr>
       </w:pPr>
       <w:r>
         <w:rPr>
           <w:rFonts w:ascii="Arial" w:eastAsia="Arial" w:hAnsi="Arial" w:cs="Arial"/>
-          <w:b/>
-        </w:rPr>
-        <w:t>XX/20XX - XX/20XX</w:t>
+          <w:bCs/>
+          <w:sz w:val="20"/>
+          <w:szCs w:val="20"/>
+        </w:rPr>
+        <w:t>{{</w:t>
       </w:r>
       <w:r>
         <w:rPr>
           <w:rFonts w:ascii="Arial" w:eastAsia="Arial" w:hAnsi="Arial" w:cs="Arial"/>
-          <w:b/>
-        </w:rPr>
-        <w:tab/>
+          <w:bCs/>
+          <w:sz w:val="20"/>
+          <w:szCs w:val="20"/>
+        </w:rPr>
+        <w:t>BERUFSAUSBILDUNG</w:t>
       </w:r>
       <w:r>
         <w:rPr>
           <w:rFonts w:ascii="Arial" w:eastAsia="Arial" w:hAnsi="Arial" w:cs="Arial"/>
-          <w:b/>
-        </w:rPr>
-        <w:tab/>
-        <w:t>(Name des Unternehmens), (Standort)</w:t>
+          <w:bCs/>
+          <w:sz w:val="20"/>
+          <w:szCs w:val="20"/>
+        </w:rPr>
+        <w:t>}}</w:t>
       </w:r>
     </w:p>
     <w:p>
@@ -5790,32 +5405,42 @@
     </w:p>
     <w:p>
       <w:pPr>
-        <w:ind w:left="2160" w:firstLine="720"/>
+        <w:pStyle w:val="Formatvorlage3"/>
         <w:jc w:val="both"/>
         <w:rPr>
-          <w:rFonts w:ascii="Arial" w:eastAsia="Arial" w:hAnsi="Arial" w:cs="Arial"/>
+          <w:rFonts w:ascii="Arial" w:hAnsi="Arial" w:cs="Arial"/>
           <w:sz w:val="20"/>
           <w:szCs w:val="20"/>
-          <w:u w:val="single"/>
-        </w:rPr>
-      </w:pPr>
-      <w:r>
-        <w:rPr>
-          <w:rFonts w:ascii="Arial" w:eastAsia="Arial" w:hAnsi="Arial" w:cs="Arial"/>
+        </w:rPr>
+      </w:pPr>
+      <w:bookmarkStart w:id="23" w:name="_Toc126312210"/>
+      <w:bookmarkStart w:id="24" w:name="_Toc172128628"/>
+      <w:r>
+        <w:rPr>
+          <w:rFonts w:ascii="Arial" w:hAnsi="Arial" w:cs="Arial"/>
           <w:sz w:val="20"/>
           <w:szCs w:val="20"/>
         </w:rPr>
-        <w:t xml:space="preserve">Abschluss: </w:t>
-      </w:r>
-      <w:r>
-        <w:rPr>
-          <w:rFonts w:ascii="Arial" w:eastAsia="Arial" w:hAnsi="Arial" w:cs="Arial"/>
+        <w:t>ZIVILDI</w:t>
+      </w:r>
+      <w:r>
+        <w:rPr>
+          <w:rFonts w:ascii="Arial" w:hAnsi="Arial" w:cs="Arial"/>
           <w:sz w:val="20"/>
           <w:szCs w:val="20"/>
-          <w:u w:val="single"/>
-        </w:rPr>
-        <w:t>XXX, Note: X,X</w:t>
-      </w:r>
+        </w:rPr>
+        <w:t>E</w:t>
+      </w:r>
+      <w:r>
+        <w:rPr>
+          <w:rFonts w:ascii="Arial" w:hAnsi="Arial" w:cs="Arial"/>
+          <w:sz w:val="20"/>
+          <w:szCs w:val="20"/>
+        </w:rPr>
+        <w:t>NST</w:t>
+      </w:r>
+      <w:bookmarkEnd w:id="23"/>
+      <w:bookmarkEnd w:id="24"/>
     </w:p>
     <w:p>
       <w:pPr>
@@ -5833,196 +5458,38 @@
         <w:jc w:val="both"/>
         <w:rPr>
           <w:rFonts w:ascii="Arial" w:eastAsia="Arial" w:hAnsi="Arial" w:cs="Arial"/>
-          <w:b/>
+          <w:bCs/>
           <w:sz w:val="20"/>
           <w:szCs w:val="20"/>
         </w:rPr>
       </w:pPr>
-    </w:p>
-    <w:p>
-      <w:pPr>
-        <w:pStyle w:val="Formatvorlage3"/>
-        <w:jc w:val="both"/>
-        <w:rPr>
-          <w:rFonts w:ascii="Arial" w:hAnsi="Arial" w:cs="Arial"/>
+      <w:r>
+        <w:rPr>
+          <w:rFonts w:ascii="Arial" w:eastAsia="Arial" w:hAnsi="Arial" w:cs="Arial"/>
+          <w:bCs/>
           <w:sz w:val="20"/>
           <w:szCs w:val="20"/>
         </w:rPr>
-      </w:pPr>
-      <w:bookmarkStart w:id="23" w:name="_Toc126312210"/>
-      <w:bookmarkStart w:id="24" w:name="_Toc172128628"/>
-      <w:r>
-        <w:rPr>
-          <w:rFonts w:ascii="Arial" w:hAnsi="Arial" w:cs="Arial"/>
+        <w:t>{{</w:t>
+      </w:r>
+      <w:r>
+        <w:rPr>
+          <w:rFonts w:ascii="Arial" w:eastAsia="Arial" w:hAnsi="Arial" w:cs="Arial"/>
+          <w:bCs/>
           <w:sz w:val="20"/>
           <w:szCs w:val="20"/>
         </w:rPr>
-        <w:t>ZIVILDI</w:t>
-      </w:r>
-      <w:r>
-        <w:rPr>
-          <w:rFonts w:ascii="Arial" w:hAnsi="Arial" w:cs="Arial"/>
+        <w:t>ZIVILDIENST</w:t>
+      </w:r>
+      <w:r>
+        <w:rPr>
+          <w:rFonts w:ascii="Arial" w:eastAsia="Arial" w:hAnsi="Arial" w:cs="Arial"/>
+          <w:bCs/>
           <w:sz w:val="20"/>
           <w:szCs w:val="20"/>
         </w:rPr>
-        <w:t>E</w:t>
-      </w:r>
-      <w:r>
-        <w:rPr>
-          <w:rFonts w:ascii="Arial" w:hAnsi="Arial" w:cs="Arial"/>
-          <w:sz w:val="20"/>
-          <w:szCs w:val="20"/>
-        </w:rPr>
-        <w:t>NST</w:t>
-      </w:r>
-      <w:bookmarkEnd w:id="23"/>
-      <w:bookmarkEnd w:id="24"/>
-    </w:p>
-    <w:p>
-      <w:pPr>
-        <w:jc w:val="both"/>
-        <w:rPr>
-          <w:rFonts w:ascii="Arial" w:eastAsia="Arial" w:hAnsi="Arial" w:cs="Arial"/>
-          <w:b/>
-          <w:sz w:val="20"/>
-          <w:szCs w:val="20"/>
-        </w:rPr>
-      </w:pPr>
-    </w:p>
-    <w:p>
-      <w:pPr>
-        <w:jc w:val="both"/>
-        <w:rPr>
-          <w:rFonts w:ascii="Arial" w:eastAsia="Arial" w:hAnsi="Arial" w:cs="Arial"/>
-          <w:b/>
-          <w:sz w:val="20"/>
-          <w:szCs w:val="20"/>
-        </w:rPr>
-      </w:pPr>
-      <w:r>
-        <w:rPr>
-          <w:rFonts w:ascii="Arial" w:eastAsia="Arial" w:hAnsi="Arial" w:cs="Arial"/>
-          <w:b/>
-          <w:sz w:val="20"/>
-          <w:szCs w:val="20"/>
-        </w:rPr>
-        <w:t>XXXX - XXXX</w:t>
-      </w:r>
-      <w:r>
-        <w:rPr>
-          <w:rFonts w:ascii="Arial" w:eastAsia="Arial" w:hAnsi="Arial" w:cs="Arial"/>
-          <w:b/>
-          <w:sz w:val="20"/>
-          <w:szCs w:val="20"/>
-        </w:rPr>
-        <w:tab/>
-      </w:r>
-      <w:r>
-        <w:rPr>
-          <w:rFonts w:ascii="Arial" w:eastAsia="Arial" w:hAnsi="Arial" w:cs="Arial"/>
-          <w:b/>
-          <w:sz w:val="20"/>
-          <w:szCs w:val="20"/>
-        </w:rPr>
-        <w:tab/>
-      </w:r>
-      <w:r>
-        <w:rPr>
-          <w:rFonts w:ascii="Arial" w:eastAsia="Arial" w:hAnsi="Arial" w:cs="Arial"/>
-          <w:b/>
-          <w:sz w:val="20"/>
-          <w:szCs w:val="20"/>
-        </w:rPr>
-        <w:tab/>
-      </w:r>
-      <w:r>
-        <w:rPr>
-          <w:rFonts w:ascii="Arial" w:eastAsia="Arial" w:hAnsi="Arial" w:cs="Arial"/>
-          <w:b/>
-          <w:sz w:val="20"/>
-          <w:szCs w:val="20"/>
-        </w:rPr>
-        <w:t>(Name des Unternehmens), (Standort)</w:t>
-      </w:r>
-    </w:p>
-    <w:p>
-      <w:pPr>
-        <w:jc w:val="both"/>
-        <w:rPr>
-          <w:rFonts w:ascii="Arial" w:eastAsia="Arial" w:hAnsi="Arial" w:cs="Arial"/>
-          <w:sz w:val="20"/>
-          <w:szCs w:val="20"/>
-          <w:u w:val="single"/>
-        </w:rPr>
-      </w:pPr>
-      <w:r>
-        <w:rPr>
-          <w:rFonts w:ascii="Arial" w:eastAsia="Arial" w:hAnsi="Arial" w:cs="Arial"/>
-          <w:sz w:val="20"/>
-          <w:szCs w:val="20"/>
-        </w:rPr>
-        <w:tab/>
-      </w:r>
-      <w:r>
-        <w:rPr>
-          <w:rFonts w:ascii="Arial" w:eastAsia="Arial" w:hAnsi="Arial" w:cs="Arial"/>
-          <w:sz w:val="20"/>
-          <w:szCs w:val="20"/>
-        </w:rPr>
-        <w:tab/>
-      </w:r>
-      <w:r>
-        <w:rPr>
-          <w:rFonts w:ascii="Arial" w:eastAsia="Arial" w:hAnsi="Arial" w:cs="Arial"/>
-          <w:sz w:val="20"/>
-          <w:szCs w:val="20"/>
-        </w:rPr>
-        <w:tab/>
-      </w:r>
-      <w:r>
-        <w:rPr>
-          <w:rFonts w:ascii="Arial" w:eastAsia="Arial" w:hAnsi="Arial" w:cs="Arial"/>
-          <w:sz w:val="20"/>
-          <w:szCs w:val="20"/>
-        </w:rPr>
-        <w:tab/>
-      </w:r>
-      <w:r>
-        <w:rPr>
-          <w:rFonts w:ascii="Arial" w:eastAsia="Arial" w:hAnsi="Arial" w:cs="Arial"/>
-          <w:sz w:val="20"/>
-          <w:szCs w:val="20"/>
-        </w:rPr>
-        <w:t>(</w:t>
-      </w:r>
-      <w:r>
-        <w:rPr>
-          <w:rFonts w:ascii="Arial" w:eastAsia="Arial" w:hAnsi="Arial" w:cs="Arial"/>
-          <w:sz w:val="20"/>
-          <w:szCs w:val="20"/>
-          <w:u w:val="single"/>
-        </w:rPr>
-        <w:t>Positionstitel</w:t>
-      </w:r>
-      <w:r>
-        <w:rPr>
-          <w:rFonts w:ascii="Arial" w:eastAsia="Arial" w:hAnsi="Arial" w:cs="Arial"/>
-          <w:sz w:val="20"/>
-          <w:szCs w:val="20"/>
-          <w:u w:val="single"/>
-        </w:rPr>
-        <w:t>)</w:t>
-      </w:r>
-    </w:p>
-    <w:p>
-      <w:pPr>
-        <w:jc w:val="both"/>
-        <w:rPr>
-          <w:rFonts w:ascii="Arial" w:eastAsia="Arial" w:hAnsi="Arial" w:cs="Arial"/>
-          <w:sz w:val="20"/>
-          <w:szCs w:val="20"/>
-        </w:rPr>
-      </w:pPr>
+        <w:t>}}</w:t>
+      </w:r>
     </w:p>
     <w:p>
       <w:pPr>
@@ -6072,6 +5539,7 @@
         <w:jc w:val="both"/>
         <w:rPr>
           <w:rFonts w:ascii="Arial" w:eastAsia="Arial" w:hAnsi="Arial" w:cs="Arial"/>
+          <w:bCs/>
           <w:sz w:val="20"/>
           <w:szCs w:val="20"/>
         </w:rPr>
@@ -6079,140 +5547,30 @@
       <w:r>
         <w:rPr>
           <w:rFonts w:ascii="Arial" w:eastAsia="Arial" w:hAnsi="Arial" w:cs="Arial"/>
-          <w:b/>
+          <w:bCs/>
           <w:sz w:val="20"/>
           <w:szCs w:val="20"/>
         </w:rPr>
-        <w:t>XXXX</w:t>
+        <w:t>{{</w:t>
       </w:r>
       <w:r>
         <w:rPr>
           <w:rFonts w:ascii="Arial" w:eastAsia="Arial" w:hAnsi="Arial" w:cs="Arial"/>
-          <w:b/>
+          <w:bCs/>
           <w:sz w:val="20"/>
           <w:szCs w:val="20"/>
         </w:rPr>
-        <w:tab/>
+        <w:t>SCHULISCHE AUSBILDUNG</w:t>
       </w:r>
       <w:r>
         <w:rPr>
           <w:rFonts w:ascii="Arial" w:eastAsia="Arial" w:hAnsi="Arial" w:cs="Arial"/>
-          <w:b/>
+          <w:bCs/>
           <w:sz w:val="20"/>
           <w:szCs w:val="20"/>
         </w:rPr>
-        <w:tab/>
-      </w:r>
-      <w:r>
-        <w:rPr>
-          <w:rFonts w:ascii="Arial" w:eastAsia="Arial" w:hAnsi="Arial" w:cs="Arial"/>
-          <w:b/>
-          <w:sz w:val="20"/>
-          <w:szCs w:val="20"/>
-        </w:rPr>
-        <w:tab/>
-      </w:r>
-      <w:r>
-        <w:rPr>
-          <w:rFonts w:ascii="Arial" w:eastAsia="Arial" w:hAnsi="Arial" w:cs="Arial"/>
-          <w:b/>
-          <w:sz w:val="20"/>
-          <w:szCs w:val="20"/>
-        </w:rPr>
-        <w:tab/>
-      </w:r>
-      <w:r>
-        <w:rPr>
-          <w:rFonts w:ascii="Arial" w:eastAsia="Arial" w:hAnsi="Arial" w:cs="Arial"/>
-          <w:b/>
-          <w:sz w:val="20"/>
-          <w:szCs w:val="20"/>
-        </w:rPr>
-        <w:t>(</w:t>
-      </w:r>
-      <w:r>
-        <w:rPr>
-          <w:rFonts w:ascii="Arial" w:eastAsia="Arial" w:hAnsi="Arial" w:cs="Arial"/>
-          <w:b/>
-          <w:sz w:val="20"/>
-          <w:szCs w:val="20"/>
-        </w:rPr>
-        <w:t>Name der Schule), (Standort)</w:t>
-      </w:r>
-    </w:p>
-    <w:p>
-      <w:pPr>
-        <w:jc w:val="both"/>
-        <w:rPr>
-          <w:rFonts w:ascii="Arial" w:eastAsia="Arial" w:hAnsi="Arial" w:cs="Arial"/>
-          <w:sz w:val="20"/>
-          <w:szCs w:val="20"/>
-        </w:rPr>
-      </w:pPr>
-    </w:p>
-    <w:p>
-      <w:pPr>
-        <w:jc w:val="both"/>
-        <w:rPr>
-          <w:rFonts w:ascii="Arial" w:eastAsia="Arial" w:hAnsi="Arial" w:cs="Arial"/>
-          <w:sz w:val="20"/>
-          <w:szCs w:val="20"/>
-          <w:u w:val="single"/>
-        </w:rPr>
-      </w:pPr>
-      <w:r>
-        <w:rPr>
-          <w:rFonts w:ascii="Arial" w:eastAsia="Arial" w:hAnsi="Arial" w:cs="Arial"/>
-          <w:sz w:val="20"/>
-          <w:szCs w:val="20"/>
-        </w:rPr>
-        <w:tab/>
-      </w:r>
-      <w:r>
-        <w:rPr>
-          <w:rFonts w:ascii="Arial" w:eastAsia="Arial" w:hAnsi="Arial" w:cs="Arial"/>
-          <w:sz w:val="20"/>
-          <w:szCs w:val="20"/>
-        </w:rPr>
-        <w:tab/>
-      </w:r>
-      <w:r>
-        <w:rPr>
-          <w:rFonts w:ascii="Arial" w:eastAsia="Arial" w:hAnsi="Arial" w:cs="Arial"/>
-          <w:sz w:val="20"/>
-          <w:szCs w:val="20"/>
-        </w:rPr>
-        <w:tab/>
-      </w:r>
-      <w:r>
-        <w:rPr>
-          <w:rFonts w:ascii="Arial" w:eastAsia="Arial" w:hAnsi="Arial" w:cs="Arial"/>
-          <w:sz w:val="20"/>
-          <w:szCs w:val="20"/>
-        </w:rPr>
-        <w:tab/>
-        <w:t xml:space="preserve">Abschluss: </w:t>
-      </w:r>
-      <w:r>
-        <w:rPr>
-          <w:rFonts w:ascii="Arial" w:eastAsia="Arial" w:hAnsi="Arial" w:cs="Arial"/>
-          <w:sz w:val="20"/>
-          <w:szCs w:val="20"/>
-          <w:u w:val="single"/>
-        </w:rPr>
-        <w:t>XXX, Note: X,X</w:t>
-      </w:r>
-    </w:p>
-    <w:p>
-      <w:pPr>
-        <w:ind w:firstLine="720"/>
-        <w:jc w:val="both"/>
-        <w:rPr>
-          <w:rFonts w:ascii="Arial" w:eastAsia="Arial" w:hAnsi="Arial" w:cs="Arial"/>
-          <w:sz w:val="20"/>
-          <w:szCs w:val="20"/>
-        </w:rPr>
-      </w:pPr>
+        <w:t>}}</w:t>
+      </w:r>
     </w:p>
     <w:p>
       <w:pPr>
@@ -6257,140 +5615,6 @@
     </w:p>
     <w:p>
       <w:pPr>
-        <w:pStyle w:val="UnterpunktVertrag"/>
-        <w:jc w:val="both"/>
-        <w:rPr>
-          <w:rFonts w:ascii="Arial" w:hAnsi="Arial" w:cs="Arial"/>
-        </w:rPr>
-      </w:pPr>
-      <w:r>
-        <w:rPr>
-          <w:rFonts w:ascii="Arial" w:eastAsia="Arial Unicode MS" w:hAnsi="Arial" w:cs="Arial"/>
-        </w:rPr>
-        <w:lastRenderedPageBreak/>
-        <w:t>Sprachen</w:t>
-      </w:r>
-    </w:p>
-    <w:p>
-      <w:pPr>
-        <w:pStyle w:val="Haupttext"/>
-        <w:ind w:left="3118"/>
-        <w:rPr>
-          <w:rFonts w:ascii="Arial" w:hAnsi="Arial" w:cs="Arial"/>
-        </w:rPr>
-      </w:pPr>
-      <w:r>
-        <w:rPr>
-          <w:rFonts w:ascii="Arial" w:hAnsi="Arial" w:cs="Arial"/>
-        </w:rPr>
-        <w:t>Deutsch</w:t>
-      </w:r>
-      <w:r>
-        <w:rPr>
-          <w:rFonts w:ascii="Arial" w:hAnsi="Arial" w:cs="Arial"/>
-        </w:rPr>
-        <w:tab/>
-      </w:r>
-      <w:r>
-        <w:rPr>
-          <w:rFonts w:ascii="Arial" w:hAnsi="Arial" w:cs="Arial"/>
-        </w:rPr>
-        <w:tab/>
-      </w:r>
-      <w:r>
-        <w:rPr>
-          <w:rFonts w:ascii="Arial" w:hAnsi="Arial" w:cs="Arial"/>
-        </w:rPr>
-        <w:t>XXX</w:t>
-      </w:r>
-    </w:p>
-    <w:p>
-      <w:pPr>
-        <w:pStyle w:val="Haupttext"/>
-        <w:ind w:left="3118"/>
-        <w:rPr>
-          <w:rFonts w:ascii="Arial" w:hAnsi="Arial" w:cs="Arial"/>
-        </w:rPr>
-      </w:pPr>
-      <w:r>
-        <w:rPr>
-          <w:rFonts w:ascii="Arial" w:hAnsi="Arial" w:cs="Arial"/>
-        </w:rPr>
-        <w:t>Englisch</w:t>
-      </w:r>
-      <w:r>
-        <w:rPr>
-          <w:rFonts w:ascii="Arial" w:hAnsi="Arial" w:cs="Arial"/>
-        </w:rPr>
-        <w:tab/>
-      </w:r>
-      <w:r>
-        <w:rPr>
-          <w:rFonts w:ascii="Arial" w:hAnsi="Arial" w:cs="Arial"/>
-        </w:rPr>
-        <w:tab/>
-      </w:r>
-      <w:r>
-        <w:rPr>
-          <w:rFonts w:ascii="Arial" w:hAnsi="Arial" w:cs="Arial"/>
-        </w:rPr>
-        <w:t>XXX</w:t>
-      </w:r>
-    </w:p>
-    <w:p>
-      <w:pPr>
-        <w:pStyle w:val="Haupttext"/>
-        <w:rPr>
-          <w:rFonts w:ascii="Arial" w:hAnsi="Arial" w:cs="Arial"/>
-        </w:rPr>
-      </w:pPr>
-    </w:p>
-    <w:p>
-      <w:pPr>
-        <w:pStyle w:val="Haupttext"/>
-        <w:rPr>
-          <w:rFonts w:ascii="Arial" w:hAnsi="Arial" w:cs="Arial"/>
-        </w:rPr>
-      </w:pPr>
-    </w:p>
-    <w:p>
-      <w:pPr>
-        <w:pStyle w:val="Haupttext"/>
-        <w:rPr>
-          <w:rFonts w:ascii="Arial" w:hAnsi="Arial" w:cs="Arial"/>
-          <w:b/>
-        </w:rPr>
-      </w:pPr>
-      <w:r>
-        <w:rPr>
-          <w:rFonts w:ascii="Arial" w:hAnsi="Arial" w:cs="Arial"/>
-          <w:b/>
-        </w:rPr>
-        <w:t>(Sonstige Qualifikationen)</w:t>
-      </w:r>
-    </w:p>
-    <w:p>
-      <w:pPr>
-        <w:pStyle w:val="Haupttext"/>
-        <w:numPr>
-          <w:ilvl w:val="0"/>
-          <w:numId w:val="22"/>
-        </w:numPr>
-        <w:spacing w:before="120" w:after="120"/>
-        <w:ind w:left="3595" w:hanging="357"/>
-        <w:rPr>
-          <w:rFonts w:ascii="Arial" w:eastAsia="Arial" w:hAnsi="Arial" w:cs="Arial"/>
-        </w:rPr>
-      </w:pPr>
-      <w:r>
-        <w:rPr>
-          <w:rFonts w:ascii="Arial" w:eastAsia="Arial Unicode MS" w:hAnsi="Arial" w:cs="Arial"/>
-        </w:rPr>
-        <w:t>(Bezeichnung der Qualifikation)</w:t>
-      </w:r>
-    </w:p>
-    <w:p>
-      <w:pPr>
         <w:jc w:val="both"/>
         <w:rPr>
           <w:rFonts w:ascii="Arial" w:eastAsia="Arial" w:hAnsi="Arial" w:cs="Arial"/>
@@ -6398,142 +5622,30 @@
           <w:szCs w:val="20"/>
         </w:rPr>
       </w:pPr>
-    </w:p>
-    <w:p>
-      <w:pPr>
-        <w:jc w:val="both"/>
+      <w:r>
         <w:rPr>
           <w:rFonts w:ascii="Arial" w:eastAsia="Arial" w:hAnsi="Arial" w:cs="Arial"/>
           <w:sz w:val="20"/>
           <w:szCs w:val="20"/>
         </w:rPr>
-      </w:pPr>
-    </w:p>
-    <w:p>
-      <w:pPr>
-        <w:jc w:val="both"/>
-        <w:rPr>
-          <w:rFonts w:ascii="Arial" w:eastAsia="Arial" w:hAnsi="Arial" w:cs="Arial"/>
-          <w:b/>
-          <w:sz w:val="20"/>
-          <w:szCs w:val="20"/>
-        </w:rPr>
-      </w:pPr>
-      <w:r>
-        <w:rPr>
-          <w:rFonts w:ascii="Arial" w:eastAsia="Arial" w:hAnsi="Arial" w:cs="Arial"/>
-          <w:b/>
-          <w:sz w:val="20"/>
-          <w:szCs w:val="20"/>
-        </w:rPr>
-        <w:t xml:space="preserve">Weiterbildungen </w:t>
-      </w:r>
-    </w:p>
-    <w:p>
-      <w:pPr>
-        <w:jc w:val="both"/>
+        <w:t>{{</w:t>
+      </w:r>
+      <w:r>
         <w:rPr>
           <w:rFonts w:ascii="Arial" w:eastAsia="Arial" w:hAnsi="Arial" w:cs="Arial"/>
           <w:sz w:val="20"/>
           <w:szCs w:val="20"/>
         </w:rPr>
-      </w:pPr>
-    </w:p>
-    <w:p>
-      <w:pPr>
-        <w:jc w:val="both"/>
+        <w:t>SONSTIGE QUALIFIKATIONEN</w:t>
+      </w:r>
+      <w:r>
         <w:rPr>
           <w:rFonts w:ascii="Arial" w:eastAsia="Arial" w:hAnsi="Arial" w:cs="Arial"/>
           <w:sz w:val="20"/>
           <w:szCs w:val="20"/>
         </w:rPr>
-      </w:pPr>
-      <w:r>
-        <w:rPr>
-          <w:rFonts w:ascii="Arial" w:eastAsia="Arial" w:hAnsi="Arial" w:cs="Arial"/>
-          <w:sz w:val="20"/>
-          <w:szCs w:val="20"/>
-        </w:rPr>
-        <w:t>(Zeitraum)</w:t>
-      </w:r>
-      <w:r>
-        <w:rPr>
-          <w:rFonts w:ascii="Arial" w:eastAsia="Arial" w:hAnsi="Arial" w:cs="Arial"/>
-          <w:sz w:val="20"/>
-          <w:szCs w:val="20"/>
-        </w:rPr>
-        <w:tab/>
-      </w:r>
-      <w:r>
-        <w:rPr>
-          <w:rFonts w:ascii="Arial" w:eastAsia="Arial" w:hAnsi="Arial" w:cs="Arial"/>
-          <w:sz w:val="20"/>
-          <w:szCs w:val="20"/>
-        </w:rPr>
-        <w:tab/>
-      </w:r>
-      <w:r>
-        <w:rPr>
-          <w:rFonts w:ascii="Arial" w:eastAsia="Arial" w:hAnsi="Arial" w:cs="Arial"/>
-          <w:sz w:val="20"/>
-          <w:szCs w:val="20"/>
-        </w:rPr>
-        <w:tab/>
-        <w:t>(Weiterbildungsstätte)</w:t>
-      </w:r>
-    </w:p>
-    <w:p>
-      <w:pPr>
-        <w:jc w:val="both"/>
-        <w:rPr>
-          <w:rFonts w:ascii="Arial" w:eastAsia="Arial" w:hAnsi="Arial" w:cs="Arial"/>
-          <w:sz w:val="20"/>
-          <w:szCs w:val="20"/>
-        </w:rPr>
-      </w:pPr>
-      <w:r>
-        <w:rPr>
-          <w:rFonts w:ascii="Arial" w:eastAsia="Arial" w:hAnsi="Arial" w:cs="Arial"/>
-          <w:sz w:val="20"/>
-          <w:szCs w:val="20"/>
-        </w:rPr>
-        <w:tab/>
-      </w:r>
-      <w:r>
-        <w:rPr>
-          <w:rFonts w:ascii="Arial" w:eastAsia="Arial" w:hAnsi="Arial" w:cs="Arial"/>
-          <w:sz w:val="20"/>
-          <w:szCs w:val="20"/>
-        </w:rPr>
-        <w:tab/>
-      </w:r>
-      <w:r>
-        <w:rPr>
-          <w:rFonts w:ascii="Arial" w:eastAsia="Arial" w:hAnsi="Arial" w:cs="Arial"/>
-          <w:sz w:val="20"/>
-          <w:szCs w:val="20"/>
-        </w:rPr>
-        <w:tab/>
-      </w:r>
-      <w:r>
-        <w:rPr>
-          <w:rFonts w:ascii="Arial" w:eastAsia="Arial" w:hAnsi="Arial" w:cs="Arial"/>
-          <w:sz w:val="20"/>
-          <w:szCs w:val="20"/>
-        </w:rPr>
-        <w:tab/>
-        <w:t>(Bezeichnung der Weiterbildung)</w:t>
-      </w:r>
-    </w:p>
-    <w:p>
-      <w:pPr>
-        <w:jc w:val="both"/>
-        <w:rPr>
-          <w:rFonts w:ascii="Arial" w:eastAsia="Arial" w:hAnsi="Arial" w:cs="Arial"/>
-          <w:sz w:val="20"/>
-          <w:szCs w:val="20"/>
-        </w:rPr>
-      </w:pPr>
+        <w:t>}}</w:t>
+      </w:r>
     </w:p>
     <w:p>
       <w:pPr>
@@ -6580,46 +5692,6 @@
     </w:p>
     <w:p>
       <w:pPr>
-        <w:pStyle w:val="Haupttext"/>
-        <w:numPr>
-          <w:ilvl w:val="0"/>
-          <w:numId w:val="22"/>
-        </w:numPr>
-        <w:spacing w:before="120" w:after="120"/>
-        <w:ind w:left="3595" w:hanging="357"/>
-        <w:rPr>
-          <w:rFonts w:ascii="Arial" w:eastAsia="Arial Unicode MS" w:hAnsi="Arial" w:cs="Arial"/>
-        </w:rPr>
-      </w:pPr>
-      <w:r>
-        <w:rPr>
-          <w:rFonts w:ascii="Arial" w:eastAsia="Arial Unicode MS" w:hAnsi="Arial" w:cs="Arial"/>
-        </w:rPr>
-        <w:t>XXX</w:t>
-      </w:r>
-    </w:p>
-    <w:p>
-      <w:pPr>
-        <w:pStyle w:val="Haupttext"/>
-        <w:numPr>
-          <w:ilvl w:val="0"/>
-          <w:numId w:val="22"/>
-        </w:numPr>
-        <w:spacing w:before="120" w:after="120"/>
-        <w:ind w:left="3595" w:hanging="357"/>
-        <w:rPr>
-          <w:rFonts w:ascii="Arial" w:eastAsia="Arial Unicode MS" w:hAnsi="Arial" w:cs="Arial"/>
-        </w:rPr>
-      </w:pPr>
-      <w:r>
-        <w:rPr>
-          <w:rFonts w:ascii="Arial" w:eastAsia="Arial Unicode MS" w:hAnsi="Arial" w:cs="Arial"/>
-        </w:rPr>
-        <w:t>XXX</w:t>
-      </w:r>
-    </w:p>
-    <w:p>
-      <w:pPr>
         <w:jc w:val="both"/>
         <w:rPr>
           <w:rFonts w:ascii="Arial" w:eastAsia="Arial Unicode MS" w:hAnsi="Arial" w:cs="Arial"/>
@@ -6627,10 +5699,34 @@
           <w:szCs w:val="20"/>
         </w:rPr>
       </w:pPr>
+      <w:r>
+        <w:rPr>
+          <w:rFonts w:ascii="Arial" w:eastAsia="Arial Unicode MS" w:hAnsi="Arial" w:cs="Arial"/>
+          <w:sz w:val="20"/>
+          <w:szCs w:val="20"/>
+        </w:rPr>
+        <w:t>{{</w:t>
+      </w:r>
+      <w:r>
+        <w:rPr>
+          <w:rFonts w:ascii="Arial" w:eastAsia="Arial Unicode MS" w:hAnsi="Arial" w:cs="Arial"/>
+          <w:sz w:val="20"/>
+          <w:szCs w:val="20"/>
+        </w:rPr>
+        <w:t>PERSÖNLICHE INTERESSEN</w:t>
+      </w:r>
+      <w:r>
+        <w:rPr>
+          <w:rFonts w:ascii="Arial" w:eastAsia="Arial Unicode MS" w:hAnsi="Arial" w:cs="Arial"/>
+          <w:sz w:val="20"/>
+          <w:szCs w:val="20"/>
+        </w:rPr>
+        <w:t>}}</w:t>
+      </w:r>
     </w:p>
     <w:p>
       <w:pPr>
-        <w:pStyle w:val="Haupttext"/>
+        <w:jc w:val="both"/>
         <w:rPr>
           <w:rFonts w:ascii="Arial" w:eastAsia="Arial Unicode MS" w:hAnsi="Arial" w:cs="Arial"/>
         </w:rPr>
@@ -6638,20 +5734,6 @@
     </w:p>
     <w:p>
       <w:pPr>
-        <w:jc w:val="both"/>
-        <w:rPr>
-          <w:rFonts w:ascii="Arial" w:eastAsia="Arial Unicode MS" w:hAnsi="Arial" w:cs="Arial"/>
-        </w:rPr>
-      </w:pPr>
-      <w:r>
-        <w:rPr>
-          <w:rFonts w:ascii="Arial" w:eastAsia="Arial Unicode MS" w:hAnsi="Arial" w:cs="Arial"/>
-        </w:rPr>
-        <w:br w:type="page"/>
-      </w:r>
-    </w:p>
-    <w:p>
-      <w:pPr>
         <w:pStyle w:val="Formatvorlage3"/>
         <w:jc w:val="both"/>
         <w:rPr>
@@ -6667,7 +5749,6 @@
           <w:sz w:val="20"/>
           <w:szCs w:val="20"/>
         </w:rPr>
-        <w:lastRenderedPageBreak/>
         <w:t>AUSZUG AUS PROJEKTLISTE</w:t>
       </w:r>
       <w:bookmarkEnd w:id="31"/>
@@ -6691,7 +5772,19 @@
         <w:rPr>
           <w:rFonts w:ascii="Arial" w:hAnsi="Arial" w:cs="Arial"/>
         </w:rPr>
-        <w:t>Je nach vorhandenen Informationen anpassen (Format 1/Format 2)</w:t>
+        <w:t>{{</w:t>
+      </w:r>
+      <w:r>
+        <w:rPr>
+          <w:rFonts w:ascii="Arial" w:hAnsi="Arial" w:cs="Arial"/>
+        </w:rPr>
+        <w:t>AUSZUG AUS PROJEKTLISTE</w:t>
+      </w:r>
+      <w:r>
+        <w:rPr>
+          <w:rFonts w:ascii="Arial" w:hAnsi="Arial" w:cs="Arial"/>
+        </w:rPr>
+        <w:t>}}</w:t>
       </w:r>
     </w:p>
     <w:p>
@@ -7833,7 +6926,7 @@
                       <v:stroke joinstyle="miter"/>
                       <v:path gradientshapeok="t" o:connecttype="rect"/>
                     </v:shapetype>
-                    <v:shape id="Textfeld 12" o:spid="_x0000_s1029" type="#_x0000_t202" style="position:absolute;left:0;text-align:left;margin-left:44.05pt;margin-top:66.85pt;width:234.75pt;height:163.75pt;z-index:251658752;visibility:visible;mso-wrap-style:square;mso-width-percent:0;mso-height-percent:0;mso-wrap-distance-left:9pt;mso-wrap-distance-top:0;mso-wrap-distance-right:9pt;mso-wrap-distance-bottom:0;mso-position-horizontal:absolute;mso-position-horizontal-relative:text;mso-position-vertical:absolute;mso-position-vertical-relative:text;mso-width-percent:0;mso-height-percent:0;mso-width-relative:page;mso-height-relative:page;v-text-anchor:top" o:gfxdata="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" strokecolor="white [3212]">
+                    <v:shape id="Textfeld 12" o:spid="_x0000_s1028" type="#_x0000_t202" style="position:absolute;left:0;text-align:left;margin-left:44.05pt;margin-top:66.85pt;width:234.75pt;height:163.75pt;z-index:251658752;visibility:visible;mso-wrap-style:square;mso-width-percent:0;mso-height-percent:0;mso-wrap-distance-left:9pt;mso-wrap-distance-top:0;mso-wrap-distance-right:9pt;mso-wrap-distance-bottom:0;mso-position-horizontal:absolute;mso-position-horizontal-relative:text;mso-position-vertical:absolute;mso-position-vertical-relative:text;mso-width-percent:0;mso-height-percent:0;mso-width-relative:page;mso-height-relative:page;v-text-anchor:top" o:gfxdata="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" strokecolor="white [3212]">
                       <v:textbox>
                         <w:txbxContent>
                           <w:p>
@@ -13691,7 +12784,6 @@
   <w:style w:type="character" w:default="1" w:styleId="Absatz-Standardschriftart">
     <w:name w:val="Default Paragraph Font"/>
     <w:uiPriority w:val="1"/>
-    <w:semiHidden/>
     <w:unhideWhenUsed/>
   </w:style>
   <w:style w:type="table" w:default="1" w:styleId="NormaleTabelle">

</xml_diff>

<commit_message>
Edit download function to handel bullet points
</commit_message>
<xml_diff>
--- a/backend/open_webui/static/templates/Vorlage Kandidatenprofil_Farina.docx
+++ b/backend/open_webui/static/templates/Vorlage Kandidatenprofil_Farina.docx
@@ -619,50 +619,50 @@
           <w:sz w:val="24"/>
           <w:szCs w:val="24"/>
         </w:rPr>
-        <w:t>{{Unternehmen}}</w:t>
-      </w:r>
-    </w:p>
-    <w:p>
-      <w:pPr>
-        <w:pStyle w:val="Haupttext"/>
-        <w:jc w:val="center"/>
+        <w:t>{{</w:t>
+      </w:r>
+      <w:r>
         <w:rPr>
           <w:rFonts w:ascii="Arial" w:hAnsi="Arial" w:cs="Arial"/>
           <w:color w:val="7F7F7F"/>
           <w:sz w:val="24"/>
           <w:szCs w:val="24"/>
         </w:rPr>
-      </w:pPr>
-    </w:p>
-    <w:p>
-      <w:pPr>
-        <w:pStyle w:val="Haupttext"/>
-        <w:jc w:val="center"/>
+        <w:t>UNTERNEHMEN</w:t>
+      </w:r>
+      <w:r>
         <w:rPr>
           <w:rFonts w:ascii="Arial" w:hAnsi="Arial" w:cs="Arial"/>
           <w:color w:val="7F7F7F"/>
           <w:sz w:val="24"/>
           <w:szCs w:val="24"/>
         </w:rPr>
-      </w:pPr>
-      <w:r>
+        <w:t>}}</w:t>
+      </w:r>
+    </w:p>
+    <w:p>
+      <w:pPr>
+        <w:pStyle w:val="Haupttext"/>
+        <w:jc w:val="center"/>
         <w:rPr>
           <w:rFonts w:ascii="Arial" w:hAnsi="Arial" w:cs="Arial"/>
           <w:color w:val="7F7F7F"/>
           <w:sz w:val="24"/>
           <w:szCs w:val="24"/>
         </w:rPr>
-        <w:t xml:space="preserve">Position: </w:t>
-      </w:r>
-      <w:r>
+      </w:pPr>
+    </w:p>
+    <w:p>
+      <w:pPr>
+        <w:pStyle w:val="Haupttext"/>
+        <w:jc w:val="center"/>
         <w:rPr>
           <w:rFonts w:ascii="Arial" w:hAnsi="Arial" w:cs="Arial"/>
           <w:color w:val="7F7F7F"/>
           <w:sz w:val="24"/>
           <w:szCs w:val="24"/>
         </w:rPr>
-        <w:t>{{</w:t>
-      </w:r>
+      </w:pPr>
       <w:r>
         <w:rPr>
           <w:rFonts w:ascii="Arial" w:hAnsi="Arial" w:cs="Arial"/>
@@ -670,7 +670,25 @@
           <w:sz w:val="24"/>
           <w:szCs w:val="24"/>
         </w:rPr>
-        <w:t>Position</w:t>
+        <w:t xml:space="preserve">Position: </w:t>
+      </w:r>
+      <w:r>
+        <w:rPr>
+          <w:rFonts w:ascii="Arial" w:hAnsi="Arial" w:cs="Arial"/>
+          <w:color w:val="7F7F7F"/>
+          <w:sz w:val="24"/>
+          <w:szCs w:val="24"/>
+        </w:rPr>
+        <w:t>{{</w:t>
+      </w:r>
+      <w:r>
+        <w:rPr>
+          <w:rFonts w:ascii="Arial" w:hAnsi="Arial" w:cs="Arial"/>
+          <w:color w:val="7F7F7F"/>
+          <w:sz w:val="24"/>
+          <w:szCs w:val="24"/>
+        </w:rPr>
+        <w:t>POSITION</w:t>
       </w:r>
       <w:r>
         <w:rPr>
@@ -2269,7 +2287,21 @@
                 <w:rFonts w:ascii="Arial" w:hAnsi="Arial" w:cs="Arial"/>
                 <w:bCs/>
               </w:rPr>
-              <w:t>{{Kandidat}}</w:t>
+              <w:t>{{</w:t>
+            </w:r>
+            <w:r>
+              <w:rPr>
+                <w:rFonts w:ascii="Arial" w:hAnsi="Arial" w:cs="Arial"/>
+                <w:bCs/>
+              </w:rPr>
+              <w:t>KANDIDAT</w:t>
+            </w:r>
+            <w:r>
+              <w:rPr>
+                <w:rFonts w:ascii="Arial" w:hAnsi="Arial" w:cs="Arial"/>
+                <w:bCs/>
+              </w:rPr>
+              <w:t>}}</w:t>
             </w:r>
           </w:p>
         </w:tc>
@@ -2444,7 +2476,7 @@
               <w:rPr>
                 <w:rFonts w:ascii="Arial" w:hAnsi="Arial" w:cs="Arial"/>
               </w:rPr>
-              <w:t>Kandidaten-Nr.</w:t>
+              <w:t>KANDIDATEN-NR.</w:t>
             </w:r>
             <w:r>
               <w:rPr>
@@ -2567,7 +2599,7 @@
               <w:rPr>
                 <w:rFonts w:ascii="Arial" w:hAnsi="Arial" w:cs="Arial"/>
               </w:rPr>
-              <w:t>Geburtsdaten</w:t>
+              <w:t>GEBURTSDATEN</w:t>
             </w:r>
             <w:r>
               <w:rPr>
@@ -2690,7 +2722,7 @@
               <w:rPr>
                 <w:rFonts w:ascii="Arial" w:hAnsi="Arial" w:cs="Arial"/>
               </w:rPr>
-              <w:t>Wohnort</w:t>
+              <w:t>WOHNORT</w:t>
             </w:r>
             <w:r>
               <w:rPr>
@@ -2840,7 +2872,7 @@
               <w:rPr>
                 <w:rFonts w:ascii="Arial" w:hAnsi="Arial" w:cs="Arial"/>
               </w:rPr>
-              <w:t>Distanz</w:t>
+              <w:t>DISTANZ</w:t>
             </w:r>
             <w:r>
               <w:rPr>
@@ -2852,7 +2884,7 @@
               <w:rPr>
                 <w:rFonts w:ascii="Arial" w:hAnsi="Arial" w:cs="Arial"/>
               </w:rPr>
-              <w:t>Wohnort und Arbeitsstätte</w:t>
+              <w:t>WOHNORT UND ARBEITSSTÄTTE</w:t>
             </w:r>
             <w:r>
               <w:rPr>
@@ -2976,7 +3008,7 @@
               <w:rPr>
                 <w:rFonts w:ascii="Arial" w:hAnsi="Arial" w:cs="Arial"/>
               </w:rPr>
-              <w:t>Reisebereitschaft</w:t>
+              <w:t>REISEBEREITSCHAFT</w:t>
             </w:r>
             <w:r>
               <w:rPr>
@@ -3100,7 +3132,7 @@
               <w:rPr>
                 <w:rFonts w:ascii="Arial" w:hAnsi="Arial" w:cs="Arial"/>
               </w:rPr>
-              <w:t>Umzugsbereitschaft</w:t>
+              <w:t>UMZUGSBEREITSCHAFT</w:t>
             </w:r>
             <w:r>
               <w:rPr>
@@ -3223,7 +3255,7 @@
               <w:rPr>
                 <w:rFonts w:ascii="Arial" w:hAnsi="Arial" w:cs="Arial"/>
               </w:rPr>
-              <w:t>Nationalität</w:t>
+              <w:t>NATIONALITÄT</w:t>
             </w:r>
             <w:r>
               <w:rPr>
@@ -3348,7 +3380,7 @@
               <w:rPr>
                 <w:rFonts w:ascii="Arial" w:hAnsi="Arial" w:cs="Arial"/>
               </w:rPr>
-              <w:t>Familienstand</w:t>
+              <w:t>FAMILIENSTAND</w:t>
             </w:r>
             <w:r>
               <w:rPr>
@@ -3597,118 +3629,19 @@
                 <w:rFonts w:ascii="Arial" w:hAnsi="Arial" w:cs="Arial"/>
                 <w:bCs/>
               </w:rPr>
-              <w:t xml:space="preserve">Aktuelle </w:t>
+              <w:t xml:space="preserve">AKTUELLE </w:t>
             </w:r>
             <w:r>
               <w:rPr>
                 <w:rFonts w:ascii="Arial" w:hAnsi="Arial" w:cs="Arial"/>
                 <w:bCs/>
               </w:rPr>
-              <w:t>Position}}</w:t>
-            </w:r>
-          </w:p>
-        </w:tc>
-      </w:tr>
-      <w:tr>
-        <w:trPr>
-          <w:trHeight w:val="459"/>
-        </w:trPr>
-        <w:tc>
-          <w:tcPr>
-            <w:tcW w:w="2557" w:type="dxa"/>
-            <w:shd w:val="clear" w:color="auto" w:fill="D8D8D8" w:themeFill="background2" w:themeFillTint="99"/>
-          </w:tcPr>
-          <w:p>
-            <w:pPr>
-              <w:pStyle w:val="Haupttext"/>
-              <w:pBdr>
-                <w:top w:val="none" w:sz="0" w:space="0" w:color="auto"/>
-                <w:left w:val="none" w:sz="0" w:space="0" w:color="auto"/>
-                <w:bottom w:val="none" w:sz="0" w:space="0" w:color="auto"/>
-                <w:right w:val="none" w:sz="0" w:space="0" w:color="auto"/>
-                <w:between w:val="none" w:sz="0" w:space="0" w:color="auto"/>
-                <w:bar w:val="none" w:sz="0" w:color="auto"/>
-              </w:pBdr>
-              <w:spacing w:before="60" w:after="240" w:line="276" w:lineRule="auto"/>
-              <w:ind w:left="152"/>
-              <w:jc w:val="left"/>
-              <w:rPr>
-                <w:rFonts w:ascii="Arial" w:hAnsi="Arial" w:cs="Arial"/>
-                <w:b/>
-              </w:rPr>
-            </w:pPr>
-            <w:r>
-              <w:rPr>
-                <w:rFonts w:ascii="Arial" w:hAnsi="Arial" w:cs="Arial"/>
-                <w:b/>
-              </w:rPr>
-              <w:t>Aktueller Arbeitgeber</w:t>
-            </w:r>
-          </w:p>
-        </w:tc>
-        <w:tc>
-          <w:tcPr>
-            <w:tcW w:w="162" w:type="dxa"/>
-          </w:tcPr>
-          <w:p>
-            <w:pPr>
-              <w:pStyle w:val="Haupttext"/>
-              <w:pBdr>
-                <w:top w:val="none" w:sz="0" w:space="0" w:color="auto"/>
-                <w:left w:val="none" w:sz="0" w:space="0" w:color="auto"/>
-                <w:bottom w:val="none" w:sz="0" w:space="0" w:color="auto"/>
-                <w:right w:val="none" w:sz="0" w:space="0" w:color="auto"/>
-                <w:between w:val="none" w:sz="0" w:space="0" w:color="auto"/>
-                <w:bar w:val="none" w:sz="0" w:color="auto"/>
-              </w:pBdr>
-              <w:spacing w:before="60" w:after="240"/>
-              <w:rPr>
-                <w:rFonts w:ascii="Arial" w:hAnsi="Arial" w:cs="Arial"/>
-              </w:rPr>
-            </w:pPr>
-          </w:p>
-        </w:tc>
-        <w:tc>
-          <w:tcPr>
-            <w:tcW w:w="6929" w:type="dxa"/>
-          </w:tcPr>
-          <w:p>
-            <w:pPr>
-              <w:pStyle w:val="Haupttext"/>
-              <w:pBdr>
-                <w:top w:val="none" w:sz="0" w:space="0" w:color="auto"/>
-                <w:left w:val="none" w:sz="0" w:space="0" w:color="auto"/>
-                <w:bottom w:val="none" w:sz="0" w:space="0" w:color="auto"/>
-                <w:right w:val="none" w:sz="0" w:space="0" w:color="auto"/>
-                <w:between w:val="none" w:sz="0" w:space="0" w:color="auto"/>
-                <w:bar w:val="none" w:sz="0" w:color="auto"/>
-              </w:pBdr>
-              <w:spacing w:before="60" w:after="240"/>
-              <w:rPr>
-                <w:rFonts w:ascii="Arial" w:hAnsi="Arial" w:cs="Arial"/>
-              </w:rPr>
-            </w:pPr>
-            <w:r>
-              <w:rPr>
-                <w:rFonts w:ascii="Arial" w:hAnsi="Arial" w:cs="Arial"/>
-              </w:rPr>
-              <w:t>{{</w:t>
+              <w:t>POSITION</w:t>
             </w:r>
             <w:r>
               <w:rPr>
                 <w:rFonts w:ascii="Arial" w:hAnsi="Arial" w:cs="Arial"/>
-              </w:rPr>
-              <w:t xml:space="preserve">Aktueller </w:t>
-            </w:r>
-            <w:r>
-              <w:rPr>
-                <w:rFonts w:ascii="Arial" w:hAnsi="Arial" w:cs="Arial"/>
-              </w:rPr>
-              <w:t>Arbeitgeber</w:t>
-            </w:r>
-            <w:r>
-              <w:rPr>
-                <w:rFonts w:ascii="Arial" w:hAnsi="Arial" w:cs="Arial"/>
+                <w:bCs/>
               </w:rPr>
               <w:t>}}</w:t>
             </w:r>
@@ -3748,6 +3681,112 @@
                 <w:rFonts w:ascii="Arial" w:hAnsi="Arial" w:cs="Arial"/>
                 <w:b/>
               </w:rPr>
+              <w:t>Aktueller Arbeitgeber</w:t>
+            </w:r>
+          </w:p>
+        </w:tc>
+        <w:tc>
+          <w:tcPr>
+            <w:tcW w:w="162" w:type="dxa"/>
+          </w:tcPr>
+          <w:p>
+            <w:pPr>
+              <w:pStyle w:val="Haupttext"/>
+              <w:pBdr>
+                <w:top w:val="none" w:sz="0" w:space="0" w:color="auto"/>
+                <w:left w:val="none" w:sz="0" w:space="0" w:color="auto"/>
+                <w:bottom w:val="none" w:sz="0" w:space="0" w:color="auto"/>
+                <w:right w:val="none" w:sz="0" w:space="0" w:color="auto"/>
+                <w:between w:val="none" w:sz="0" w:space="0" w:color="auto"/>
+                <w:bar w:val="none" w:sz="0" w:color="auto"/>
+              </w:pBdr>
+              <w:spacing w:before="60" w:after="240"/>
+              <w:rPr>
+                <w:rFonts w:ascii="Arial" w:hAnsi="Arial" w:cs="Arial"/>
+              </w:rPr>
+            </w:pPr>
+          </w:p>
+        </w:tc>
+        <w:tc>
+          <w:tcPr>
+            <w:tcW w:w="6929" w:type="dxa"/>
+          </w:tcPr>
+          <w:p>
+            <w:pPr>
+              <w:pStyle w:val="Haupttext"/>
+              <w:pBdr>
+                <w:top w:val="none" w:sz="0" w:space="0" w:color="auto"/>
+                <w:left w:val="none" w:sz="0" w:space="0" w:color="auto"/>
+                <w:bottom w:val="none" w:sz="0" w:space="0" w:color="auto"/>
+                <w:right w:val="none" w:sz="0" w:space="0" w:color="auto"/>
+                <w:between w:val="none" w:sz="0" w:space="0" w:color="auto"/>
+                <w:bar w:val="none" w:sz="0" w:color="auto"/>
+              </w:pBdr>
+              <w:spacing w:before="60" w:after="240"/>
+              <w:rPr>
+                <w:rFonts w:ascii="Arial" w:hAnsi="Arial" w:cs="Arial"/>
+              </w:rPr>
+            </w:pPr>
+            <w:r>
+              <w:rPr>
+                <w:rFonts w:ascii="Arial" w:hAnsi="Arial" w:cs="Arial"/>
+              </w:rPr>
+              <w:t>{{</w:t>
+            </w:r>
+            <w:r>
+              <w:rPr>
+                <w:rFonts w:ascii="Arial" w:hAnsi="Arial" w:cs="Arial"/>
+              </w:rPr>
+              <w:t xml:space="preserve">AKTUELLER </w:t>
+            </w:r>
+            <w:r>
+              <w:rPr>
+                <w:rFonts w:ascii="Arial" w:hAnsi="Arial" w:cs="Arial"/>
+              </w:rPr>
+              <w:t>ARBEITGEBER</w:t>
+            </w:r>
+            <w:r>
+              <w:rPr>
+                <w:rFonts w:ascii="Arial" w:hAnsi="Arial" w:cs="Arial"/>
+              </w:rPr>
+              <w:t>}}</w:t>
+            </w:r>
+          </w:p>
+        </w:tc>
+      </w:tr>
+      <w:tr>
+        <w:trPr>
+          <w:trHeight w:val="459"/>
+        </w:trPr>
+        <w:tc>
+          <w:tcPr>
+            <w:tcW w:w="2557" w:type="dxa"/>
+            <w:shd w:val="clear" w:color="auto" w:fill="D8D8D8" w:themeFill="background2" w:themeFillTint="99"/>
+          </w:tcPr>
+          <w:p>
+            <w:pPr>
+              <w:pStyle w:val="Haupttext"/>
+              <w:pBdr>
+                <w:top w:val="none" w:sz="0" w:space="0" w:color="auto"/>
+                <w:left w:val="none" w:sz="0" w:space="0" w:color="auto"/>
+                <w:bottom w:val="none" w:sz="0" w:space="0" w:color="auto"/>
+                <w:right w:val="none" w:sz="0" w:space="0" w:color="auto"/>
+                <w:between w:val="none" w:sz="0" w:space="0" w:color="auto"/>
+                <w:bar w:val="none" w:sz="0" w:color="auto"/>
+              </w:pBdr>
+              <w:spacing w:before="60" w:after="240" w:line="276" w:lineRule="auto"/>
+              <w:ind w:left="152"/>
+              <w:jc w:val="left"/>
+              <w:rPr>
+                <w:rFonts w:ascii="Arial" w:hAnsi="Arial" w:cs="Arial"/>
+                <w:b/>
+              </w:rPr>
+            </w:pPr>
+            <w:r>
+              <w:rPr>
+                <w:rFonts w:ascii="Arial" w:hAnsi="Arial" w:cs="Arial"/>
+                <w:b/>
+              </w:rPr>
               <w:t>Website</w:t>
             </w:r>
           </w:p>
@@ -3798,7 +3837,7 @@
               <w:t>{{</w:t>
             </w:r>
             <w:r>
-              <w:t>Website</w:t>
+              <w:t>WEBSITE</w:t>
             </w:r>
             <w:r>
               <w:t>}}</w:t>
@@ -3895,13 +3934,13 @@
               <w:rPr>
                 <w:rFonts w:ascii="Arial" w:hAnsi="Arial" w:cs="Arial"/>
               </w:rPr>
-              <w:t xml:space="preserve">Aktuelles </w:t>
+              <w:t xml:space="preserve">AKTUELLES </w:t>
             </w:r>
             <w:r>
               <w:rPr>
                 <w:rFonts w:ascii="Arial" w:hAnsi="Arial" w:cs="Arial"/>
               </w:rPr>
-              <w:t>Einkommen</w:t>
+              <w:t>EINKOMMEN</w:t>
             </w:r>
             <w:r>
               <w:rPr>
@@ -4017,31 +4056,19 @@
               <w:rPr>
                 <w:rFonts w:ascii="Arial" w:hAnsi="Arial" w:cs="Arial"/>
               </w:rPr>
-              <w:t>Einkommen</w:t>
+              <w:t>EINKOMMEN</w:t>
             </w:r>
             <w:r>
               <w:rPr>
                 <w:rFonts w:ascii="Arial" w:hAnsi="Arial" w:cs="Arial"/>
               </w:rPr>
-              <w:t xml:space="preserve"> S</w:t>
+              <w:t xml:space="preserve"> SPLIT </w:t>
             </w:r>
             <w:r>
               <w:rPr>
                 <w:rFonts w:ascii="Arial" w:hAnsi="Arial" w:cs="Arial"/>
               </w:rPr>
-              <w:t>plit</w:t>
-            </w:r>
-            <w:r>
-              <w:rPr>
-                <w:rFonts w:ascii="Arial" w:hAnsi="Arial" w:cs="Arial"/>
-              </w:rPr>
-              <w:t xml:space="preserve"> </w:t>
-            </w:r>
-            <w:r>
-              <w:rPr>
-                <w:rFonts w:ascii="Arial" w:hAnsi="Arial" w:cs="Arial"/>
-              </w:rPr>
-              <w:t>fix/variabel</w:t>
+              <w:t>FIX/VARIABEL</w:t>
             </w:r>
             <w:r>
               <w:rPr>
@@ -4143,7 +4170,7 @@
               <w:rPr>
                 <w:rFonts w:ascii="Arial" w:hAnsi="Arial" w:cs="Arial"/>
               </w:rPr>
-              <w:t>Firmenwagenregelung</w:t>
+              <w:t>FIRMENWAGENREGELUNG</w:t>
             </w:r>
             <w:r>
               <w:rPr>
@@ -4247,7 +4274,7 @@
               <w:rPr>
                 <w:rFonts w:ascii="Arial" w:hAnsi="Arial" w:cs="Arial"/>
               </w:rPr>
-              <w:t>Sonstiges</w:t>
+              <w:t>SONSTIGES</w:t>
             </w:r>
             <w:r>
               <w:rPr>
@@ -4349,7 +4376,7 @@
               <w:rPr>
                 <w:rFonts w:ascii="Arial" w:hAnsi="Arial" w:cs="Arial"/>
               </w:rPr>
-              <w:t>Gehaltsvorstellung</w:t>
+              <w:t>GEHALTSVORSTELLUNG</w:t>
             </w:r>
             <w:r>
               <w:rPr>
@@ -4466,31 +4493,19 @@
               <w:rPr>
                 <w:rFonts w:ascii="Arial" w:hAnsi="Arial" w:cs="Arial"/>
               </w:rPr>
-              <w:t>Gehaltsvorstellung</w:t>
+              <w:t>GEHALTSVORSTELLUNG</w:t>
             </w:r>
             <w:r>
               <w:rPr>
                 <w:rFonts w:ascii="Arial" w:hAnsi="Arial" w:cs="Arial"/>
               </w:rPr>
-              <w:t xml:space="preserve"> S</w:t>
+              <w:t xml:space="preserve"> SPLIT </w:t>
             </w:r>
             <w:r>
               <w:rPr>
                 <w:rFonts w:ascii="Arial" w:hAnsi="Arial" w:cs="Arial"/>
               </w:rPr>
-              <w:t>plit</w:t>
-            </w:r>
-            <w:r>
-              <w:rPr>
-                <w:rFonts w:ascii="Arial" w:hAnsi="Arial" w:cs="Arial"/>
-              </w:rPr>
-              <w:t xml:space="preserve"> </w:t>
-            </w:r>
-            <w:r>
-              <w:rPr>
-                <w:rFonts w:ascii="Arial" w:hAnsi="Arial" w:cs="Arial"/>
-              </w:rPr>
-              <w:t>fix/variabel</w:t>
+              <w:t>FIX/VARIABEL</w:t>
             </w:r>
             <w:r>
               <w:rPr>
@@ -4590,7 +4605,7 @@
               <w:rPr>
                 <w:rFonts w:ascii="Arial" w:hAnsi="Arial" w:cs="Arial"/>
               </w:rPr>
-              <w:t>Kündigungsfrist</w:t>
+              <w:t>KÜNDIGUNGSFRIST</w:t>
             </w:r>
             <w:r>
               <w:rPr>
@@ -4808,7 +4823,7 @@
         <w:rPr>
           <w:rFonts w:ascii="Arial" w:hAnsi="Arial" w:cs="Arial"/>
         </w:rPr>
-        <w:t>Führungserfahrung</w:t>
+        <w:t>FÜHRUNGSERFAHRUNG</w:t>
       </w:r>
       <w:r>
         <w:rPr>
@@ -4866,7 +4881,7 @@
         <w:rPr>
           <w:rFonts w:ascii="Arial" w:hAnsi="Arial" w:cs="Arial"/>
         </w:rPr>
-        <w:t>Führungsstil</w:t>
+        <w:t>FÜHRUNGSSTIL</w:t>
       </w:r>
       <w:r>
         <w:rPr>
@@ -12784,6 +12799,7 @@
   <w:style w:type="character" w:default="1" w:styleId="Absatz-Standardschriftart">
     <w:name w:val="Default Paragraph Font"/>
     <w:uiPriority w:val="1"/>
+    <w:semiHidden/>
     <w:unhideWhenUsed/>
   </w:style>
   <w:style w:type="table" w:default="1" w:styleId="NormaleTabelle">

</xml_diff>

<commit_message>
Enable downloading with other candidates templates
</commit_message>
<xml_diff>
--- a/backend/open_webui/static/templates/Vorlage Kandidatenprofil_Farina.docx
+++ b/backend/open_webui/static/templates/Vorlage Kandidatenprofil_Farina.docx
@@ -1,6 +1,6 @@
 
 <file path=word/document.xml><?xml version="1.0" encoding="utf-8"?>
-<w:document xmlns:wpc="http://schemas.microsoft.com/office/word/2010/wordprocessingCanvas" xmlns:cx="http://schemas.microsoft.com/office/drawing/2014/chartex" xmlns:cx1="http://schemas.microsoft.com/office/drawing/2015/9/8/chartex" xmlns:cx2="http://schemas.microsoft.com/office/drawing/2015/10/21/chartex" xmlns:cx3="http://schemas.microsoft.com/office/drawing/2016/5/9/chartex" xmlns:cx4="http://schemas.microsoft.com/office/drawing/2016/5/10/chartex" xmlns:cx5="http://schemas.microsoft.com/office/drawing/2016/5/11/chartex" xmlns:cx6="http://schemas.microsoft.com/office/drawing/2016/5/12/chartex" xmlns:cx7="http://schemas.microsoft.com/office/drawing/2016/5/13/chartex" xmlns:cx8="http://schemas.microsoft.com/office/drawing/2016/5/14/chartex" xmlns:mc="http://schemas.openxmlformats.org/markup-compatibility/2006" xmlns:aink="http://schemas.microsoft.com/office/drawing/2016/ink" xmlns:am3d="http://schemas.microsoft.com/office/drawing/2017/model3d" xmlns:o="urn:schemas-microsoft-com:office:office" xmlns:oel="http://schemas.microsoft.com/office/2019/extlst" xmlns:r="http://schemas.openxmlformats.org/officeDocument/2006/relationships" xmlns:m="http://schemas.openxmlformats.org/officeDocument/2006/math" xmlns:v="urn:schemas-microsoft-com:vml" xmlns:wp14="http://schemas.microsoft.com/office/word/2010/wordprocessingDrawing" xmlns:wp="http://schemas.openxmlformats.org/drawingml/2006/wordprocessingDrawing" xmlns:w10="urn:schemas-microsoft-com:office:word" xmlns:w="http://schemas.openxmlformats.org/wordprocessingml/2006/main" xmlns:w14="http://schemas.microsoft.com/office/word/2010/wordml" xmlns:w15="http://schemas.microsoft.com/office/word/2012/wordml" xmlns:w16cex="http://schemas.microsoft.com/office/word/2018/wordml/cex" xmlns:w16cid="http://schemas.microsoft.com/office/word/2016/wordml/cid" xmlns:w16="http://schemas.microsoft.com/office/word/2018/wordml" xmlns:w16du="http://schemas.microsoft.com/office/word/2023/wordml/word16du" xmlns:w16sdtdh="http://schemas.microsoft.com/office/word/2020/wordml/sdtdatahash" xmlns:w16sdtfl="http://schemas.microsoft.com/office/word/2024/wordml/sdtformatlock" xmlns:w16se="http://schemas.microsoft.com/office/word/2015/wordml/symex" xmlns:wpg="http://schemas.microsoft.com/office/word/2010/wordprocessingGroup" xmlns:wpi="http://schemas.microsoft.com/office/word/2010/wordprocessingInk" xmlns:wne="http://schemas.microsoft.com/office/word/2006/wordml" xmlns:wps="http://schemas.microsoft.com/office/word/2010/wordprocessingShape" mc:Ignorable="w14 w15 w16se w16cid w16 w16cex w16sdtdh w16sdtfl w16du wp14">
+<w:document xmlns:wpc="http://schemas.microsoft.com/office/word/2010/wordprocessingCanvas" xmlns:cx="http://schemas.microsoft.com/office/drawing/2014/chartex" xmlns:cx1="http://schemas.microsoft.com/office/drawing/2015/9/8/chartex" xmlns:cx2="http://schemas.microsoft.com/office/drawing/2015/10/21/chartex" xmlns:cx3="http://schemas.microsoft.com/office/drawing/2016/5/9/chartex" xmlns:cx4="http://schemas.microsoft.com/office/drawing/2016/5/10/chartex" xmlns:cx5="http://schemas.microsoft.com/office/drawing/2016/5/11/chartex" xmlns:cx6="http://schemas.microsoft.com/office/drawing/2016/5/12/chartex" xmlns:cx7="http://schemas.microsoft.com/office/drawing/2016/5/13/chartex" xmlns:cx8="http://schemas.microsoft.com/office/drawing/2016/5/14/chartex" xmlns:mc="http://schemas.openxmlformats.org/markup-compatibility/2006" xmlns:aink="http://schemas.microsoft.com/office/drawing/2016/ink" xmlns:am3d="http://schemas.microsoft.com/office/drawing/2017/model3d" xmlns:o="urn:schemas-microsoft-com:office:office" xmlns:oel="http://schemas.microsoft.com/office/2019/extlst" xmlns:r="http://schemas.openxmlformats.org/officeDocument/2006/relationships" xmlns:m="http://schemas.openxmlformats.org/officeDocument/2006/math" xmlns:v="urn:schemas-microsoft-com:vml" xmlns:wp14="http://schemas.microsoft.com/office/word/2010/wordprocessingDrawing" xmlns:wp="http://schemas.openxmlformats.org/drawingml/2006/wordprocessingDrawing" xmlns:w10="urn:schemas-microsoft-com:office:word" xmlns:w="http://schemas.openxmlformats.org/wordprocessingml/2006/main" xmlns:w14="http://schemas.microsoft.com/office/word/2010/wordml" xmlns:w15="http://schemas.microsoft.com/office/word/2012/wordml" xmlns:w16cex="http://schemas.microsoft.com/office/word/2018/wordml/cex" xmlns:w16cid="http://schemas.microsoft.com/office/word/2016/wordml/cid" xmlns:w16="http://schemas.microsoft.com/office/word/2018/wordml" xmlns:w16du="http://schemas.microsoft.com/office/word/2023/wordml/word16du" xmlns:w16sdtdh="http://schemas.microsoft.com/office/word/2020/wordml/sdtdatahash" xmlns:w16se="http://schemas.microsoft.com/office/word/2015/wordml/symex" xmlns:wpg="http://schemas.microsoft.com/office/word/2010/wordprocessingGroup" xmlns:wpi="http://schemas.microsoft.com/office/word/2010/wordprocessingInk" xmlns:wne="http://schemas.microsoft.com/office/word/2006/wordml" xmlns:wps="http://schemas.microsoft.com/office/word/2010/wordprocessingShape" mc:Ignorable="w14 w15 w16se w16cid w16 w16cex w16sdtdh w16du wp14">
   <w:body>
     <w:p>
       <w:pPr>
@@ -220,7 +220,7 @@
               </wp:anchor>
             </w:drawing>
           </mc:Choice>
-          <mc:Fallback>
+          <mc:Fallback xmlns:w16sdtfl="http://schemas.microsoft.com/office/word/2024/wordml/sdtformatlock">
             <w:pict>
               <v:rect w14:anchorId="022632CD" id="officeArt object" o:spid="_x0000_s1026" style="position:absolute;left:0;text-align:left;margin-left:12.75pt;margin-top:728.65pt;width:566.9pt;height:54.35pt;z-index:251656704;visibility:visible;mso-wrap-style:square;mso-width-percent:0;mso-height-percent:0;mso-wrap-distance-left:12pt;mso-wrap-distance-top:12pt;mso-wrap-distance-right:12pt;mso-wrap-distance-bottom:12pt;mso-position-horizontal:absolute;mso-position-horizontal-relative:page;mso-position-vertical:absolute;mso-position-vertical-relative:page;mso-width-percent:0;mso-height-percent:0;mso-width-relative:margin;mso-height-relative:margin;v-text-anchor:top" o:gfxdata="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" filled="f" stroked="f" strokeweight="1pt">
                 <v:stroke miterlimit="4"/>
@@ -340,7 +340,7 @@
               </wp:anchor>
             </w:drawing>
           </mc:Choice>
-          <mc:Fallback>
+          <mc:Fallback xmlns:w16sdtfl="http://schemas.microsoft.com/office/word/2024/wordml/sdtformatlock">
             <w:pict>
               <v:rect w14:anchorId="4C7B9DA7" id="Rectangle 8" o:spid="_x0000_s1027" style="position:absolute;left:0;text-align:left;margin-left:-2.15pt;margin-top:199.45pt;width:600.15pt;height:104.85pt;z-index:251657728;visibility:visible;mso-wrap-style:square;mso-width-percent:0;mso-height-percent:0;mso-wrap-distance-left:12pt;mso-wrap-distance-top:12pt;mso-wrap-distance-right:12pt;mso-wrap-distance-bottom:12pt;mso-position-horizontal:absolute;mso-position-horizontal-relative:page;mso-position-vertical:absolute;mso-position-vertical-relative:page;mso-width-percent:0;mso-height-percent:0;mso-width-relative:page;mso-height-relative:page;v-text-anchor:middle" o:gfxdata="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" strokecolor="#7f7f7f" strokeweight="1pt">
                 <v:stroke miterlimit="4"/>
@@ -698,15 +698,6 @@
           <w:szCs w:val="24"/>
         </w:rPr>
         <w:t>}}</w:t>
-      </w:r>
-      <w:r>
-        <w:rPr>
-          <w:rFonts w:ascii="Arial" w:hAnsi="Arial" w:cs="Arial"/>
-          <w:color w:val="7F7F7F"/>
-          <w:sz w:val="24"/>
-          <w:szCs w:val="24"/>
-        </w:rPr>
-        <w:t xml:space="preserve"> (m/w/d) </w:t>
       </w:r>
     </w:p>
     <w:p>
@@ -6935,7 +6926,7 @@
                     </wp:anchor>
                   </w:drawing>
                 </mc:Choice>
-                <mc:Fallback>
+                <mc:Fallback xmlns:w16sdtfl="http://schemas.microsoft.com/office/word/2024/wordml/sdtformatlock">
                   <w:pict>
                     <v:shapetype w14:anchorId="7923ADD5" id="_x0000_t202" coordsize="21600,21600" o:spt="202" path="m,l,21600r21600,l21600,xe">
                       <v:stroke joinstyle="miter"/>
@@ -7259,7 +7250,7 @@
 </file>
 
 <file path=word/endnotes.xml><?xml version="1.0" encoding="utf-8"?>
-<w:endnotes xmlns:wpc="http://schemas.microsoft.com/office/word/2010/wordprocessingCanvas" xmlns:cx="http://schemas.microsoft.com/office/drawing/2014/chartex" xmlns:cx1="http://schemas.microsoft.com/office/drawing/2015/9/8/chartex" xmlns:cx2="http://schemas.microsoft.com/office/drawing/2015/10/21/chartex" xmlns:cx3="http://schemas.microsoft.com/office/drawing/2016/5/9/chartex" xmlns:cx4="http://schemas.microsoft.com/office/drawing/2016/5/10/chartex" xmlns:cx5="http://schemas.microsoft.com/office/drawing/2016/5/11/chartex" xmlns:cx6="http://schemas.microsoft.com/office/drawing/2016/5/12/chartex" xmlns:cx7="http://schemas.microsoft.com/office/drawing/2016/5/13/chartex" xmlns:cx8="http://schemas.microsoft.com/office/drawing/2016/5/14/chartex" xmlns:mc="http://schemas.openxmlformats.org/markup-compatibility/2006" xmlns:aink="http://schemas.microsoft.com/office/drawing/2016/ink" xmlns:am3d="http://schemas.microsoft.com/office/drawing/2017/model3d" xmlns:o="urn:schemas-microsoft-com:office:office" xmlns:oel="http://schemas.microsoft.com/office/2019/extlst" xmlns:r="http://schemas.openxmlformats.org/officeDocument/2006/relationships" xmlns:m="http://schemas.openxmlformats.org/officeDocument/2006/math" xmlns:v="urn:schemas-microsoft-com:vml" xmlns:wp14="http://schemas.microsoft.com/office/word/2010/wordprocessingDrawing" xmlns:wp="http://schemas.openxmlformats.org/drawingml/2006/wordprocessingDrawing" xmlns:w10="urn:schemas-microsoft-com:office:word" xmlns:w="http://schemas.openxmlformats.org/wordprocessingml/2006/main" xmlns:w14="http://schemas.microsoft.com/office/word/2010/wordml" xmlns:w15="http://schemas.microsoft.com/office/word/2012/wordml" xmlns:w16cex="http://schemas.microsoft.com/office/word/2018/wordml/cex" xmlns:w16cid="http://schemas.microsoft.com/office/word/2016/wordml/cid" xmlns:w16="http://schemas.microsoft.com/office/word/2018/wordml" xmlns:w16du="http://schemas.microsoft.com/office/word/2023/wordml/word16du" xmlns:w16sdtdh="http://schemas.microsoft.com/office/word/2020/wordml/sdtdatahash" xmlns:w16sdtfl="http://schemas.microsoft.com/office/word/2024/wordml/sdtformatlock" xmlns:w16se="http://schemas.microsoft.com/office/word/2015/wordml/symex" xmlns:wpg="http://schemas.microsoft.com/office/word/2010/wordprocessingGroup" xmlns:wpi="http://schemas.microsoft.com/office/word/2010/wordprocessingInk" xmlns:wne="http://schemas.microsoft.com/office/word/2006/wordml" xmlns:wps="http://schemas.microsoft.com/office/word/2010/wordprocessingShape" mc:Ignorable="w14 w15 w16se w16cid w16 w16cex w16sdtdh w16sdtfl w16du wp14">
+<w:endnotes xmlns:wpc="http://schemas.microsoft.com/office/word/2010/wordprocessingCanvas" xmlns:cx="http://schemas.microsoft.com/office/drawing/2014/chartex" xmlns:cx1="http://schemas.microsoft.com/office/drawing/2015/9/8/chartex" xmlns:cx2="http://schemas.microsoft.com/office/drawing/2015/10/21/chartex" xmlns:cx3="http://schemas.microsoft.com/office/drawing/2016/5/9/chartex" xmlns:cx4="http://schemas.microsoft.com/office/drawing/2016/5/10/chartex" xmlns:cx5="http://schemas.microsoft.com/office/drawing/2016/5/11/chartex" xmlns:cx6="http://schemas.microsoft.com/office/drawing/2016/5/12/chartex" xmlns:cx7="http://schemas.microsoft.com/office/drawing/2016/5/13/chartex" xmlns:cx8="http://schemas.microsoft.com/office/drawing/2016/5/14/chartex" xmlns:mc="http://schemas.openxmlformats.org/markup-compatibility/2006" xmlns:aink="http://schemas.microsoft.com/office/drawing/2016/ink" xmlns:am3d="http://schemas.microsoft.com/office/drawing/2017/model3d" xmlns:o="urn:schemas-microsoft-com:office:office" xmlns:oel="http://schemas.microsoft.com/office/2019/extlst" xmlns:r="http://schemas.openxmlformats.org/officeDocument/2006/relationships" xmlns:m="http://schemas.openxmlformats.org/officeDocument/2006/math" xmlns:v="urn:schemas-microsoft-com:vml" xmlns:wp14="http://schemas.microsoft.com/office/word/2010/wordprocessingDrawing" xmlns:wp="http://schemas.openxmlformats.org/drawingml/2006/wordprocessingDrawing" xmlns:w10="urn:schemas-microsoft-com:office:word" xmlns:w="http://schemas.openxmlformats.org/wordprocessingml/2006/main" xmlns:w14="http://schemas.microsoft.com/office/word/2010/wordml" xmlns:w15="http://schemas.microsoft.com/office/word/2012/wordml" xmlns:w16cex="http://schemas.microsoft.com/office/word/2018/wordml/cex" xmlns:w16cid="http://schemas.microsoft.com/office/word/2016/wordml/cid" xmlns:w16="http://schemas.microsoft.com/office/word/2018/wordml" xmlns:w16du="http://schemas.microsoft.com/office/word/2023/wordml/word16du" xmlns:w16sdtdh="http://schemas.microsoft.com/office/word/2020/wordml/sdtdatahash" xmlns:w16se="http://schemas.microsoft.com/office/word/2015/wordml/symex" xmlns:wpg="http://schemas.microsoft.com/office/word/2010/wordprocessingGroup" xmlns:wpi="http://schemas.microsoft.com/office/word/2010/wordprocessingInk" xmlns:wne="http://schemas.microsoft.com/office/word/2006/wordml" xmlns:wps="http://schemas.microsoft.com/office/word/2010/wordprocessingShape" mc:Ignorable="w14 w15 w16se w16cid w16 w16cex w16sdtdh w16du wp14">
   <w:endnote w:type="separator" w:id="-1">
     <w:p>
       <w:r>
@@ -7280,7 +7271,7 @@
 </file>
 
 <file path=word/footer1.xml><?xml version="1.0" encoding="utf-8"?>
-<w:ftr xmlns:wpc="http://schemas.microsoft.com/office/word/2010/wordprocessingCanvas" xmlns:cx="http://schemas.microsoft.com/office/drawing/2014/chartex" xmlns:cx1="http://schemas.microsoft.com/office/drawing/2015/9/8/chartex" xmlns:cx2="http://schemas.microsoft.com/office/drawing/2015/10/21/chartex" xmlns:cx3="http://schemas.microsoft.com/office/drawing/2016/5/9/chartex" xmlns:cx4="http://schemas.microsoft.com/office/drawing/2016/5/10/chartex" xmlns:cx5="http://schemas.microsoft.com/office/drawing/2016/5/11/chartex" xmlns:cx6="http://schemas.microsoft.com/office/drawing/2016/5/12/chartex" xmlns:cx7="http://schemas.microsoft.com/office/drawing/2016/5/13/chartex" xmlns:cx8="http://schemas.microsoft.com/office/drawing/2016/5/14/chartex" xmlns:mc="http://schemas.openxmlformats.org/markup-compatibility/2006" xmlns:aink="http://schemas.microsoft.com/office/drawing/2016/ink" xmlns:am3d="http://schemas.microsoft.com/office/drawing/2017/model3d" xmlns:o="urn:schemas-microsoft-com:office:office" xmlns:oel="http://schemas.microsoft.com/office/2019/extlst" xmlns:r="http://schemas.openxmlformats.org/officeDocument/2006/relationships" xmlns:m="http://schemas.openxmlformats.org/officeDocument/2006/math" xmlns:v="urn:schemas-microsoft-com:vml" xmlns:wp14="http://schemas.microsoft.com/office/word/2010/wordprocessingDrawing" xmlns:wp="http://schemas.openxmlformats.org/drawingml/2006/wordprocessingDrawing" xmlns:w10="urn:schemas-microsoft-com:office:word" xmlns:w="http://schemas.openxmlformats.org/wordprocessingml/2006/main" xmlns:w14="http://schemas.microsoft.com/office/word/2010/wordml" xmlns:w15="http://schemas.microsoft.com/office/word/2012/wordml" xmlns:w16cex="http://schemas.microsoft.com/office/word/2018/wordml/cex" xmlns:w16cid="http://schemas.microsoft.com/office/word/2016/wordml/cid" xmlns:w16="http://schemas.microsoft.com/office/word/2018/wordml" xmlns:w16du="http://schemas.microsoft.com/office/word/2023/wordml/word16du" xmlns:w16sdtdh="http://schemas.microsoft.com/office/word/2020/wordml/sdtdatahash" xmlns:w16sdtfl="http://schemas.microsoft.com/office/word/2024/wordml/sdtformatlock" xmlns:w16se="http://schemas.microsoft.com/office/word/2015/wordml/symex" xmlns:wpg="http://schemas.microsoft.com/office/word/2010/wordprocessingGroup" xmlns:wpi="http://schemas.microsoft.com/office/word/2010/wordprocessingInk" xmlns:wne="http://schemas.microsoft.com/office/word/2006/wordml" xmlns:wps="http://schemas.microsoft.com/office/word/2010/wordprocessingShape" mc:Ignorable="w14 w15 w16se w16cid w16 w16cex w16sdtdh w16sdtfl w16du wp14">
+<w:ftr xmlns:wpc="http://schemas.microsoft.com/office/word/2010/wordprocessingCanvas" xmlns:cx="http://schemas.microsoft.com/office/drawing/2014/chartex" xmlns:cx1="http://schemas.microsoft.com/office/drawing/2015/9/8/chartex" xmlns:cx2="http://schemas.microsoft.com/office/drawing/2015/10/21/chartex" xmlns:cx3="http://schemas.microsoft.com/office/drawing/2016/5/9/chartex" xmlns:cx4="http://schemas.microsoft.com/office/drawing/2016/5/10/chartex" xmlns:cx5="http://schemas.microsoft.com/office/drawing/2016/5/11/chartex" xmlns:cx6="http://schemas.microsoft.com/office/drawing/2016/5/12/chartex" xmlns:cx7="http://schemas.microsoft.com/office/drawing/2016/5/13/chartex" xmlns:cx8="http://schemas.microsoft.com/office/drawing/2016/5/14/chartex" xmlns:mc="http://schemas.openxmlformats.org/markup-compatibility/2006" xmlns:aink="http://schemas.microsoft.com/office/drawing/2016/ink" xmlns:am3d="http://schemas.microsoft.com/office/drawing/2017/model3d" xmlns:o="urn:schemas-microsoft-com:office:office" xmlns:oel="http://schemas.microsoft.com/office/2019/extlst" xmlns:r="http://schemas.openxmlformats.org/officeDocument/2006/relationships" xmlns:m="http://schemas.openxmlformats.org/officeDocument/2006/math" xmlns:v="urn:schemas-microsoft-com:vml" xmlns:wp14="http://schemas.microsoft.com/office/word/2010/wordprocessingDrawing" xmlns:wp="http://schemas.openxmlformats.org/drawingml/2006/wordprocessingDrawing" xmlns:w10="urn:schemas-microsoft-com:office:word" xmlns:w="http://schemas.openxmlformats.org/wordprocessingml/2006/main" xmlns:w14="http://schemas.microsoft.com/office/word/2010/wordml" xmlns:w15="http://schemas.microsoft.com/office/word/2012/wordml" xmlns:w16cex="http://schemas.microsoft.com/office/word/2018/wordml/cex" xmlns:w16cid="http://schemas.microsoft.com/office/word/2016/wordml/cid" xmlns:w16="http://schemas.microsoft.com/office/word/2018/wordml" xmlns:w16du="http://schemas.microsoft.com/office/word/2023/wordml/word16du" xmlns:w16sdtdh="http://schemas.microsoft.com/office/word/2020/wordml/sdtdatahash" xmlns:w16se="http://schemas.microsoft.com/office/word/2015/wordml/symex" xmlns:wpg="http://schemas.microsoft.com/office/word/2010/wordprocessingGroup" xmlns:wpi="http://schemas.microsoft.com/office/word/2010/wordprocessingInk" xmlns:wne="http://schemas.microsoft.com/office/word/2006/wordml" xmlns:wps="http://schemas.microsoft.com/office/word/2010/wordprocessingShape" mc:Ignorable="w14 w15 w16se w16cid w16 w16cex w16sdtdh w16du wp14">
   <w:sdt>
     <w:sdtPr>
       <w:rPr>
@@ -7418,15 +7409,16 @@
           </w:rPr>
           <w:t>/</w:t>
         </w:r>
+        <w:proofErr w:type="spellStart"/>
         <w:r>
           <w:rPr>
             <w:rFonts w:ascii="Arial" w:hAnsi="Arial" w:cs="Arial"/>
             <w:sz w:val="16"/>
             <w:szCs w:val="16"/>
-            <w:highlight w:val="green"/>
           </w:rPr>
-          <w:t>XX</w:t>
+          <w:t>mn</w:t>
         </w:r>
+        <w:proofErr w:type="spellEnd"/>
       </w:p>
     </w:sdtContent>
   </w:sdt>
@@ -7434,7 +7426,7 @@
 </file>
 
 <file path=word/footnotes.xml><?xml version="1.0" encoding="utf-8"?>
-<w:footnotes xmlns:wpc="http://schemas.microsoft.com/office/word/2010/wordprocessingCanvas" xmlns:cx="http://schemas.microsoft.com/office/drawing/2014/chartex" xmlns:cx1="http://schemas.microsoft.com/office/drawing/2015/9/8/chartex" xmlns:cx2="http://schemas.microsoft.com/office/drawing/2015/10/21/chartex" xmlns:cx3="http://schemas.microsoft.com/office/drawing/2016/5/9/chartex" xmlns:cx4="http://schemas.microsoft.com/office/drawing/2016/5/10/chartex" xmlns:cx5="http://schemas.microsoft.com/office/drawing/2016/5/11/chartex" xmlns:cx6="http://schemas.microsoft.com/office/drawing/2016/5/12/chartex" xmlns:cx7="http://schemas.microsoft.com/office/drawing/2016/5/13/chartex" xmlns:cx8="http://schemas.microsoft.com/office/drawing/2016/5/14/chartex" xmlns:mc="http://schemas.openxmlformats.org/markup-compatibility/2006" xmlns:aink="http://schemas.microsoft.com/office/drawing/2016/ink" xmlns:am3d="http://schemas.microsoft.com/office/drawing/2017/model3d" xmlns:o="urn:schemas-microsoft-com:office:office" xmlns:oel="http://schemas.microsoft.com/office/2019/extlst" xmlns:r="http://schemas.openxmlformats.org/officeDocument/2006/relationships" xmlns:m="http://schemas.openxmlformats.org/officeDocument/2006/math" xmlns:v="urn:schemas-microsoft-com:vml" xmlns:wp14="http://schemas.microsoft.com/office/word/2010/wordprocessingDrawing" xmlns:wp="http://schemas.openxmlformats.org/drawingml/2006/wordprocessingDrawing" xmlns:w10="urn:schemas-microsoft-com:office:word" xmlns:w="http://schemas.openxmlformats.org/wordprocessingml/2006/main" xmlns:w14="http://schemas.microsoft.com/office/word/2010/wordml" xmlns:w15="http://schemas.microsoft.com/office/word/2012/wordml" xmlns:w16cex="http://schemas.microsoft.com/office/word/2018/wordml/cex" xmlns:w16cid="http://schemas.microsoft.com/office/word/2016/wordml/cid" xmlns:w16="http://schemas.microsoft.com/office/word/2018/wordml" xmlns:w16du="http://schemas.microsoft.com/office/word/2023/wordml/word16du" xmlns:w16sdtdh="http://schemas.microsoft.com/office/word/2020/wordml/sdtdatahash" xmlns:w16sdtfl="http://schemas.microsoft.com/office/word/2024/wordml/sdtformatlock" xmlns:w16se="http://schemas.microsoft.com/office/word/2015/wordml/symex" xmlns:wpg="http://schemas.microsoft.com/office/word/2010/wordprocessingGroup" xmlns:wpi="http://schemas.microsoft.com/office/word/2010/wordprocessingInk" xmlns:wne="http://schemas.microsoft.com/office/word/2006/wordml" xmlns:wps="http://schemas.microsoft.com/office/word/2010/wordprocessingShape" mc:Ignorable="w14 w15 w16se w16cid w16 w16cex w16sdtdh w16sdtfl w16du wp14">
+<w:footnotes xmlns:wpc="http://schemas.microsoft.com/office/word/2010/wordprocessingCanvas" xmlns:cx="http://schemas.microsoft.com/office/drawing/2014/chartex" xmlns:cx1="http://schemas.microsoft.com/office/drawing/2015/9/8/chartex" xmlns:cx2="http://schemas.microsoft.com/office/drawing/2015/10/21/chartex" xmlns:cx3="http://schemas.microsoft.com/office/drawing/2016/5/9/chartex" xmlns:cx4="http://schemas.microsoft.com/office/drawing/2016/5/10/chartex" xmlns:cx5="http://schemas.microsoft.com/office/drawing/2016/5/11/chartex" xmlns:cx6="http://schemas.microsoft.com/office/drawing/2016/5/12/chartex" xmlns:cx7="http://schemas.microsoft.com/office/drawing/2016/5/13/chartex" xmlns:cx8="http://schemas.microsoft.com/office/drawing/2016/5/14/chartex" xmlns:mc="http://schemas.openxmlformats.org/markup-compatibility/2006" xmlns:aink="http://schemas.microsoft.com/office/drawing/2016/ink" xmlns:am3d="http://schemas.microsoft.com/office/drawing/2017/model3d" xmlns:o="urn:schemas-microsoft-com:office:office" xmlns:oel="http://schemas.microsoft.com/office/2019/extlst" xmlns:r="http://schemas.openxmlformats.org/officeDocument/2006/relationships" xmlns:m="http://schemas.openxmlformats.org/officeDocument/2006/math" xmlns:v="urn:schemas-microsoft-com:vml" xmlns:wp14="http://schemas.microsoft.com/office/word/2010/wordprocessingDrawing" xmlns:wp="http://schemas.openxmlformats.org/drawingml/2006/wordprocessingDrawing" xmlns:w10="urn:schemas-microsoft-com:office:word" xmlns:w="http://schemas.openxmlformats.org/wordprocessingml/2006/main" xmlns:w14="http://schemas.microsoft.com/office/word/2010/wordml" xmlns:w15="http://schemas.microsoft.com/office/word/2012/wordml" xmlns:w16cex="http://schemas.microsoft.com/office/word/2018/wordml/cex" xmlns:w16cid="http://schemas.microsoft.com/office/word/2016/wordml/cid" xmlns:w16="http://schemas.microsoft.com/office/word/2018/wordml" xmlns:w16du="http://schemas.microsoft.com/office/word/2023/wordml/word16du" xmlns:w16sdtdh="http://schemas.microsoft.com/office/word/2020/wordml/sdtdatahash" xmlns:w16se="http://schemas.microsoft.com/office/word/2015/wordml/symex" xmlns:wpg="http://schemas.microsoft.com/office/word/2010/wordprocessingGroup" xmlns:wpi="http://schemas.microsoft.com/office/word/2010/wordprocessingInk" xmlns:wne="http://schemas.microsoft.com/office/word/2006/wordml" xmlns:wps="http://schemas.microsoft.com/office/word/2010/wordprocessingShape" mc:Ignorable="w14 w15 w16se w16cid w16 w16cex w16sdtdh w16du wp14">
   <w:footnote w:type="separator" w:id="-1">
     <w:p>
       <w:r>
@@ -7455,7 +7447,7 @@
 </file>
 
 <file path=word/header1.xml><?xml version="1.0" encoding="utf-8"?>
-<w:hdr xmlns:wpc="http://schemas.microsoft.com/office/word/2010/wordprocessingCanvas" xmlns:cx="http://schemas.microsoft.com/office/drawing/2014/chartex" xmlns:cx1="http://schemas.microsoft.com/office/drawing/2015/9/8/chartex" xmlns:cx2="http://schemas.microsoft.com/office/drawing/2015/10/21/chartex" xmlns:cx3="http://schemas.microsoft.com/office/drawing/2016/5/9/chartex" xmlns:cx4="http://schemas.microsoft.com/office/drawing/2016/5/10/chartex" xmlns:cx5="http://schemas.microsoft.com/office/drawing/2016/5/11/chartex" xmlns:cx6="http://schemas.microsoft.com/office/drawing/2016/5/12/chartex" xmlns:cx7="http://schemas.microsoft.com/office/drawing/2016/5/13/chartex" xmlns:cx8="http://schemas.microsoft.com/office/drawing/2016/5/14/chartex" xmlns:mc="http://schemas.openxmlformats.org/markup-compatibility/2006" xmlns:aink="http://schemas.microsoft.com/office/drawing/2016/ink" xmlns:am3d="http://schemas.microsoft.com/office/drawing/2017/model3d" xmlns:o="urn:schemas-microsoft-com:office:office" xmlns:oel="http://schemas.microsoft.com/office/2019/extlst" xmlns:r="http://schemas.openxmlformats.org/officeDocument/2006/relationships" xmlns:m="http://schemas.openxmlformats.org/officeDocument/2006/math" xmlns:v="urn:schemas-microsoft-com:vml" xmlns:wp14="http://schemas.microsoft.com/office/word/2010/wordprocessingDrawing" xmlns:wp="http://schemas.openxmlformats.org/drawingml/2006/wordprocessingDrawing" xmlns:w10="urn:schemas-microsoft-com:office:word" xmlns:w="http://schemas.openxmlformats.org/wordprocessingml/2006/main" xmlns:w14="http://schemas.microsoft.com/office/word/2010/wordml" xmlns:w15="http://schemas.microsoft.com/office/word/2012/wordml" xmlns:w16cex="http://schemas.microsoft.com/office/word/2018/wordml/cex" xmlns:w16cid="http://schemas.microsoft.com/office/word/2016/wordml/cid" xmlns:w16="http://schemas.microsoft.com/office/word/2018/wordml" xmlns:w16du="http://schemas.microsoft.com/office/word/2023/wordml/word16du" xmlns:w16sdtdh="http://schemas.microsoft.com/office/word/2020/wordml/sdtdatahash" xmlns:w16sdtfl="http://schemas.microsoft.com/office/word/2024/wordml/sdtformatlock" xmlns:w16se="http://schemas.microsoft.com/office/word/2015/wordml/symex" xmlns:wpg="http://schemas.microsoft.com/office/word/2010/wordprocessingGroup" xmlns:wpi="http://schemas.microsoft.com/office/word/2010/wordprocessingInk" xmlns:wne="http://schemas.microsoft.com/office/word/2006/wordml" xmlns:wps="http://schemas.microsoft.com/office/word/2010/wordprocessingShape" mc:Ignorable="w14 w15 w16se w16cid w16 w16cex w16sdtdh w16sdtfl w16du wp14">
+<w:hdr xmlns:wpc="http://schemas.microsoft.com/office/word/2010/wordprocessingCanvas" xmlns:cx="http://schemas.microsoft.com/office/drawing/2014/chartex" xmlns:cx1="http://schemas.microsoft.com/office/drawing/2015/9/8/chartex" xmlns:cx2="http://schemas.microsoft.com/office/drawing/2015/10/21/chartex" xmlns:cx3="http://schemas.microsoft.com/office/drawing/2016/5/9/chartex" xmlns:cx4="http://schemas.microsoft.com/office/drawing/2016/5/10/chartex" xmlns:cx5="http://schemas.microsoft.com/office/drawing/2016/5/11/chartex" xmlns:cx6="http://schemas.microsoft.com/office/drawing/2016/5/12/chartex" xmlns:cx7="http://schemas.microsoft.com/office/drawing/2016/5/13/chartex" xmlns:cx8="http://schemas.microsoft.com/office/drawing/2016/5/14/chartex" xmlns:mc="http://schemas.openxmlformats.org/markup-compatibility/2006" xmlns:aink="http://schemas.microsoft.com/office/drawing/2016/ink" xmlns:am3d="http://schemas.microsoft.com/office/drawing/2017/model3d" xmlns:o="urn:schemas-microsoft-com:office:office" xmlns:oel="http://schemas.microsoft.com/office/2019/extlst" xmlns:r="http://schemas.openxmlformats.org/officeDocument/2006/relationships" xmlns:m="http://schemas.openxmlformats.org/officeDocument/2006/math" xmlns:v="urn:schemas-microsoft-com:vml" xmlns:wp14="http://schemas.microsoft.com/office/word/2010/wordprocessingDrawing" xmlns:wp="http://schemas.openxmlformats.org/drawingml/2006/wordprocessingDrawing" xmlns:w10="urn:schemas-microsoft-com:office:word" xmlns:w="http://schemas.openxmlformats.org/wordprocessingml/2006/main" xmlns:w14="http://schemas.microsoft.com/office/word/2010/wordml" xmlns:w15="http://schemas.microsoft.com/office/word/2012/wordml" xmlns:w16cex="http://schemas.microsoft.com/office/word/2018/wordml/cex" xmlns:w16cid="http://schemas.microsoft.com/office/word/2016/wordml/cid" xmlns:w16="http://schemas.microsoft.com/office/word/2018/wordml" xmlns:w16du="http://schemas.microsoft.com/office/word/2023/wordml/word16du" xmlns:w16sdtdh="http://schemas.microsoft.com/office/word/2020/wordml/sdtdatahash" xmlns:w16se="http://schemas.microsoft.com/office/word/2015/wordml/symex" xmlns:wpg="http://schemas.microsoft.com/office/word/2010/wordprocessingGroup" xmlns:wpi="http://schemas.microsoft.com/office/word/2010/wordprocessingInk" xmlns:wne="http://schemas.microsoft.com/office/word/2006/wordml" xmlns:wps="http://schemas.microsoft.com/office/word/2010/wordprocessingShape" mc:Ignorable="w14 w15 w16se w16cid w16 w16cex w16sdtdh w16du wp14">
   <w:p>
     <w:pPr>
       <w:pStyle w:val="Kopfzeile"/>
@@ -7466,7 +7458,7 @@
 </file>
 
 <file path=word/header2.xml><?xml version="1.0" encoding="utf-8"?>
-<w:hdr xmlns:wpc="http://schemas.microsoft.com/office/word/2010/wordprocessingCanvas" xmlns:cx="http://schemas.microsoft.com/office/drawing/2014/chartex" xmlns:cx1="http://schemas.microsoft.com/office/drawing/2015/9/8/chartex" xmlns:cx2="http://schemas.microsoft.com/office/drawing/2015/10/21/chartex" xmlns:cx3="http://schemas.microsoft.com/office/drawing/2016/5/9/chartex" xmlns:cx4="http://schemas.microsoft.com/office/drawing/2016/5/10/chartex" xmlns:cx5="http://schemas.microsoft.com/office/drawing/2016/5/11/chartex" xmlns:cx6="http://schemas.microsoft.com/office/drawing/2016/5/12/chartex" xmlns:cx7="http://schemas.microsoft.com/office/drawing/2016/5/13/chartex" xmlns:cx8="http://schemas.microsoft.com/office/drawing/2016/5/14/chartex" xmlns:mc="http://schemas.openxmlformats.org/markup-compatibility/2006" xmlns:aink="http://schemas.microsoft.com/office/drawing/2016/ink" xmlns:am3d="http://schemas.microsoft.com/office/drawing/2017/model3d" xmlns:o="urn:schemas-microsoft-com:office:office" xmlns:oel="http://schemas.microsoft.com/office/2019/extlst" xmlns:r="http://schemas.openxmlformats.org/officeDocument/2006/relationships" xmlns:m="http://schemas.openxmlformats.org/officeDocument/2006/math" xmlns:v="urn:schemas-microsoft-com:vml" xmlns:wp14="http://schemas.microsoft.com/office/word/2010/wordprocessingDrawing" xmlns:wp="http://schemas.openxmlformats.org/drawingml/2006/wordprocessingDrawing" xmlns:w10="urn:schemas-microsoft-com:office:word" xmlns:w="http://schemas.openxmlformats.org/wordprocessingml/2006/main" xmlns:w14="http://schemas.microsoft.com/office/word/2010/wordml" xmlns:w15="http://schemas.microsoft.com/office/word/2012/wordml" xmlns:w16cex="http://schemas.microsoft.com/office/word/2018/wordml/cex" xmlns:w16cid="http://schemas.microsoft.com/office/word/2016/wordml/cid" xmlns:w16="http://schemas.microsoft.com/office/word/2018/wordml" xmlns:w16du="http://schemas.microsoft.com/office/word/2023/wordml/word16du" xmlns:w16sdtdh="http://schemas.microsoft.com/office/word/2020/wordml/sdtdatahash" xmlns:w16sdtfl="http://schemas.microsoft.com/office/word/2024/wordml/sdtformatlock" xmlns:w16se="http://schemas.microsoft.com/office/word/2015/wordml/symex" xmlns:wpg="http://schemas.microsoft.com/office/word/2010/wordprocessingGroup" xmlns:wpi="http://schemas.microsoft.com/office/word/2010/wordprocessingInk" xmlns:wne="http://schemas.microsoft.com/office/word/2006/wordml" xmlns:wps="http://schemas.microsoft.com/office/word/2010/wordprocessingShape" mc:Ignorable="w14 w15 w16se w16cid w16 w16cex w16sdtdh w16sdtfl w16du wp14">
+<w:hdr xmlns:wpc="http://schemas.microsoft.com/office/word/2010/wordprocessingCanvas" xmlns:cx="http://schemas.microsoft.com/office/drawing/2014/chartex" xmlns:cx1="http://schemas.microsoft.com/office/drawing/2015/9/8/chartex" xmlns:cx2="http://schemas.microsoft.com/office/drawing/2015/10/21/chartex" xmlns:cx3="http://schemas.microsoft.com/office/drawing/2016/5/9/chartex" xmlns:cx4="http://schemas.microsoft.com/office/drawing/2016/5/10/chartex" xmlns:cx5="http://schemas.microsoft.com/office/drawing/2016/5/11/chartex" xmlns:cx6="http://schemas.microsoft.com/office/drawing/2016/5/12/chartex" xmlns:cx7="http://schemas.microsoft.com/office/drawing/2016/5/13/chartex" xmlns:cx8="http://schemas.microsoft.com/office/drawing/2016/5/14/chartex" xmlns:mc="http://schemas.openxmlformats.org/markup-compatibility/2006" xmlns:aink="http://schemas.microsoft.com/office/drawing/2016/ink" xmlns:am3d="http://schemas.microsoft.com/office/drawing/2017/model3d" xmlns:o="urn:schemas-microsoft-com:office:office" xmlns:oel="http://schemas.microsoft.com/office/2019/extlst" xmlns:r="http://schemas.openxmlformats.org/officeDocument/2006/relationships" xmlns:m="http://schemas.openxmlformats.org/officeDocument/2006/math" xmlns:v="urn:schemas-microsoft-com:vml" xmlns:wp14="http://schemas.microsoft.com/office/word/2010/wordprocessingDrawing" xmlns:wp="http://schemas.openxmlformats.org/drawingml/2006/wordprocessingDrawing" xmlns:w10="urn:schemas-microsoft-com:office:word" xmlns:w="http://schemas.openxmlformats.org/wordprocessingml/2006/main" xmlns:w14="http://schemas.microsoft.com/office/word/2010/wordml" xmlns:w15="http://schemas.microsoft.com/office/word/2012/wordml" xmlns:w16cex="http://schemas.microsoft.com/office/word/2018/wordml/cex" xmlns:w16cid="http://schemas.microsoft.com/office/word/2016/wordml/cid" xmlns:w16="http://schemas.microsoft.com/office/word/2018/wordml" xmlns:w16du="http://schemas.microsoft.com/office/word/2023/wordml/word16du" xmlns:w16sdtdh="http://schemas.microsoft.com/office/word/2020/wordml/sdtdatahash" xmlns:w16se="http://schemas.microsoft.com/office/word/2015/wordml/symex" xmlns:wpg="http://schemas.microsoft.com/office/word/2010/wordprocessingGroup" xmlns:wpi="http://schemas.microsoft.com/office/word/2010/wordprocessingInk" xmlns:wne="http://schemas.microsoft.com/office/word/2006/wordml" xmlns:wps="http://schemas.microsoft.com/office/word/2010/wordprocessingShape" mc:Ignorable="w14 w15 w16se w16cid w16 w16cex w16sdtdh w16du wp14">
   <w:p>
     <w:pPr>
       <w:pStyle w:val="Kopfzeile"/>
@@ -7580,7 +7572,7 @@
 </file>
 
 <file path=word/numbering.xml><?xml version="1.0" encoding="utf-8"?>
-<w:numbering xmlns:wpc="http://schemas.microsoft.com/office/word/2010/wordprocessingCanvas" xmlns:cx="http://schemas.microsoft.com/office/drawing/2014/chartex" xmlns:cx1="http://schemas.microsoft.com/office/drawing/2015/9/8/chartex" xmlns:cx2="http://schemas.microsoft.com/office/drawing/2015/10/21/chartex" xmlns:cx3="http://schemas.microsoft.com/office/drawing/2016/5/9/chartex" xmlns:cx4="http://schemas.microsoft.com/office/drawing/2016/5/10/chartex" xmlns:cx5="http://schemas.microsoft.com/office/drawing/2016/5/11/chartex" xmlns:cx6="http://schemas.microsoft.com/office/drawing/2016/5/12/chartex" xmlns:cx7="http://schemas.microsoft.com/office/drawing/2016/5/13/chartex" xmlns:cx8="http://schemas.microsoft.com/office/drawing/2016/5/14/chartex" xmlns:mc="http://schemas.openxmlformats.org/markup-compatibility/2006" xmlns:aink="http://schemas.microsoft.com/office/drawing/2016/ink" xmlns:am3d="http://schemas.microsoft.com/office/drawing/2017/model3d" xmlns:o="urn:schemas-microsoft-com:office:office" xmlns:oel="http://schemas.microsoft.com/office/2019/extlst" xmlns:r="http://schemas.openxmlformats.org/officeDocument/2006/relationships" xmlns:m="http://schemas.openxmlformats.org/officeDocument/2006/math" xmlns:v="urn:schemas-microsoft-com:vml" xmlns:wp14="http://schemas.microsoft.com/office/word/2010/wordprocessingDrawing" xmlns:wp="http://schemas.openxmlformats.org/drawingml/2006/wordprocessingDrawing" xmlns:w10="urn:schemas-microsoft-com:office:word" xmlns:w="http://schemas.openxmlformats.org/wordprocessingml/2006/main" xmlns:w14="http://schemas.microsoft.com/office/word/2010/wordml" xmlns:w15="http://schemas.microsoft.com/office/word/2012/wordml" xmlns:w16cex="http://schemas.microsoft.com/office/word/2018/wordml/cex" xmlns:w16cid="http://schemas.microsoft.com/office/word/2016/wordml/cid" xmlns:w16="http://schemas.microsoft.com/office/word/2018/wordml" xmlns:w16du="http://schemas.microsoft.com/office/word/2023/wordml/word16du" xmlns:w16sdtdh="http://schemas.microsoft.com/office/word/2020/wordml/sdtdatahash" xmlns:w16sdtfl="http://schemas.microsoft.com/office/word/2024/wordml/sdtformatlock" xmlns:w16se="http://schemas.microsoft.com/office/word/2015/wordml/symex" xmlns:wpg="http://schemas.microsoft.com/office/word/2010/wordprocessingGroup" xmlns:wpi="http://schemas.microsoft.com/office/word/2010/wordprocessingInk" xmlns:wne="http://schemas.microsoft.com/office/word/2006/wordml" xmlns:wps="http://schemas.microsoft.com/office/word/2010/wordprocessingShape" mc:Ignorable="w14 w15 w16se w16cid w16 w16cex w16sdtdh w16sdtfl w16du wp14">
+<w:numbering xmlns:wpc="http://schemas.microsoft.com/office/word/2010/wordprocessingCanvas" xmlns:cx="http://schemas.microsoft.com/office/drawing/2014/chartex" xmlns:cx1="http://schemas.microsoft.com/office/drawing/2015/9/8/chartex" xmlns:cx2="http://schemas.microsoft.com/office/drawing/2015/10/21/chartex" xmlns:cx3="http://schemas.microsoft.com/office/drawing/2016/5/9/chartex" xmlns:cx4="http://schemas.microsoft.com/office/drawing/2016/5/10/chartex" xmlns:cx5="http://schemas.microsoft.com/office/drawing/2016/5/11/chartex" xmlns:cx6="http://schemas.microsoft.com/office/drawing/2016/5/12/chartex" xmlns:cx7="http://schemas.microsoft.com/office/drawing/2016/5/13/chartex" xmlns:cx8="http://schemas.microsoft.com/office/drawing/2016/5/14/chartex" xmlns:mc="http://schemas.openxmlformats.org/markup-compatibility/2006" xmlns:aink="http://schemas.microsoft.com/office/drawing/2016/ink" xmlns:am3d="http://schemas.microsoft.com/office/drawing/2017/model3d" xmlns:o="urn:schemas-microsoft-com:office:office" xmlns:oel="http://schemas.microsoft.com/office/2019/extlst" xmlns:r="http://schemas.openxmlformats.org/officeDocument/2006/relationships" xmlns:m="http://schemas.openxmlformats.org/officeDocument/2006/math" xmlns:v="urn:schemas-microsoft-com:vml" xmlns:wp14="http://schemas.microsoft.com/office/word/2010/wordprocessingDrawing" xmlns:wp="http://schemas.openxmlformats.org/drawingml/2006/wordprocessingDrawing" xmlns:w10="urn:schemas-microsoft-com:office:word" xmlns:w="http://schemas.openxmlformats.org/wordprocessingml/2006/main" xmlns:w14="http://schemas.microsoft.com/office/word/2010/wordml" xmlns:w15="http://schemas.microsoft.com/office/word/2012/wordml" xmlns:w16cex="http://schemas.microsoft.com/office/word/2018/wordml/cex" xmlns:w16cid="http://schemas.microsoft.com/office/word/2016/wordml/cid" xmlns:w16="http://schemas.microsoft.com/office/word/2018/wordml" xmlns:w16du="http://schemas.microsoft.com/office/word/2023/wordml/word16du" xmlns:w16sdtdh="http://schemas.microsoft.com/office/word/2020/wordml/sdtdatahash" xmlns:w16se="http://schemas.microsoft.com/office/word/2015/wordml/symex" xmlns:wpg="http://schemas.microsoft.com/office/word/2010/wordprocessingGroup" xmlns:wpi="http://schemas.microsoft.com/office/word/2010/wordprocessingInk" xmlns:wne="http://schemas.microsoft.com/office/word/2006/wordml" xmlns:wps="http://schemas.microsoft.com/office/word/2010/wordprocessingShape" mc:Ignorable="w14 w15 w16se w16cid w16 w16cex w16sdtdh w16du wp14">
   <w:abstractNum w:abstractNumId="0" w15:restartNumberingAfterBreak="0">
     <w:nsid w:val="02826511"/>
     <w:multiLevelType w:val="hybridMultilevel"/>
@@ -12383,7 +12375,7 @@
 </file>
 
 <file path=word/styles.xml><?xml version="1.0" encoding="utf-8"?>
-<w:styles xmlns:mc="http://schemas.openxmlformats.org/markup-compatibility/2006" xmlns:r="http://schemas.openxmlformats.org/officeDocument/2006/relationships" xmlns:w="http://schemas.openxmlformats.org/wordprocessingml/2006/main" xmlns:w14="http://schemas.microsoft.com/office/word/2010/wordml" xmlns:w15="http://schemas.microsoft.com/office/word/2012/wordml" xmlns:w16cex="http://schemas.microsoft.com/office/word/2018/wordml/cex" xmlns:w16cid="http://schemas.microsoft.com/office/word/2016/wordml/cid" xmlns:w16="http://schemas.microsoft.com/office/word/2018/wordml" xmlns:w16du="http://schemas.microsoft.com/office/word/2023/wordml/word16du" xmlns:w16sdtdh="http://schemas.microsoft.com/office/word/2020/wordml/sdtdatahash" xmlns:w16sdtfl="http://schemas.microsoft.com/office/word/2024/wordml/sdtformatlock" xmlns:w16se="http://schemas.microsoft.com/office/word/2015/wordml/symex" mc:Ignorable="w14 w15 w16se w16cid w16 w16cex w16sdtdh w16sdtfl w16du">
+<w:styles xmlns:mc="http://schemas.openxmlformats.org/markup-compatibility/2006" xmlns:r="http://schemas.openxmlformats.org/officeDocument/2006/relationships" xmlns:w="http://schemas.openxmlformats.org/wordprocessingml/2006/main" xmlns:w14="http://schemas.microsoft.com/office/word/2010/wordml" xmlns:w15="http://schemas.microsoft.com/office/word/2012/wordml" xmlns:w16cex="http://schemas.microsoft.com/office/word/2018/wordml/cex" xmlns:w16cid="http://schemas.microsoft.com/office/word/2016/wordml/cid" xmlns:w16="http://schemas.microsoft.com/office/word/2018/wordml" xmlns:w16du="http://schemas.microsoft.com/office/word/2023/wordml/word16du" xmlns:w16sdtdh="http://schemas.microsoft.com/office/word/2020/wordml/sdtdatahash" xmlns:w16se="http://schemas.microsoft.com/office/word/2015/wordml/symex" mc:Ignorable="w14 w15 w16se w16cid w16 w16cex w16sdtdh w16du">
   <w:docDefaults>
     <w:rPrDefault>
       <w:rPr>

</xml_diff>